<commit_message>
Looks like constitution was updated
</commit_message>
<xml_diff>
--- a/assets/documents/Constitution.docx
+++ b/assets/documents/Constitution.docx
@@ -1,6 +1,6 @@
 
 <file path=word/document.xml><?xml version="1.0" encoding="utf-8"?>
-<w:document xmlns:wpc="http://schemas.microsoft.com/office/word/2010/wordprocessingCanvas" xmlns:mc="http://schemas.openxmlformats.org/markup-compatibility/2006" xmlns:o="urn:schemas-microsoft-com:office:office" xmlns:r="http://schemas.openxmlformats.org/officeDocument/2006/relationships" xmlns:m="http://schemas.openxmlformats.org/officeDocument/2006/math" xmlns:v="urn:schemas-microsoft-com:vml" xmlns:wp14="http://schemas.microsoft.com/office/word/2010/wordprocessingDrawing" xmlns:wp="http://schemas.openxmlformats.org/drawingml/2006/wordprocessingDrawing" xmlns:w10="urn:schemas-microsoft-com:office:word" xmlns:w="http://schemas.openxmlformats.org/wordprocessingml/2006/main" xmlns:w14="http://schemas.microsoft.com/office/word/2010/wordml" xmlns:w15="http://schemas.microsoft.com/office/word/2012/wordml" xmlns:wpg="http://schemas.microsoft.com/office/word/2010/wordprocessingGroup" xmlns:wpi="http://schemas.microsoft.com/office/word/2010/wordprocessingInk" xmlns:wne="http://schemas.microsoft.com/office/word/2006/wordml" xmlns:wps="http://schemas.microsoft.com/office/word/2010/wordprocessingShape" mc:Ignorable="w14 w15 wp14">
+<w:document xmlns:wpc="http://schemas.microsoft.com/office/word/2010/wordprocessingCanvas" xmlns:cx="http://schemas.microsoft.com/office/drawing/2014/chartex" xmlns:cx1="http://schemas.microsoft.com/office/drawing/2015/9/8/chartex" xmlns:mc="http://schemas.openxmlformats.org/markup-compatibility/2006" xmlns:o="urn:schemas-microsoft-com:office:office" xmlns:r="http://schemas.openxmlformats.org/officeDocument/2006/relationships" xmlns:m="http://schemas.openxmlformats.org/officeDocument/2006/math" xmlns:v="urn:schemas-microsoft-com:vml" xmlns:wp14="http://schemas.microsoft.com/office/word/2010/wordprocessingDrawing" xmlns:wp="http://schemas.openxmlformats.org/drawingml/2006/wordprocessingDrawing" xmlns:w10="urn:schemas-microsoft-com:office:word" xmlns:w="http://schemas.openxmlformats.org/wordprocessingml/2006/main" xmlns:w14="http://schemas.microsoft.com/office/word/2010/wordml" xmlns:w15="http://schemas.microsoft.com/office/word/2012/wordml" xmlns:w16se="http://schemas.microsoft.com/office/word/2015/wordml/symex" xmlns:wpg="http://schemas.microsoft.com/office/word/2010/wordprocessingGroup" xmlns:wpi="http://schemas.microsoft.com/office/word/2010/wordprocessingInk" xmlns:wne="http://schemas.microsoft.com/office/word/2006/wordml" xmlns:wps="http://schemas.microsoft.com/office/word/2010/wordprocessingShape" mc:Ignorable="w14 w15 w16se wp14">
   <w:body>
     <w:tbl>
       <w:tblPr>
@@ -98,15 +98,7 @@
         <w:rPr>
           <w:rFonts w:ascii="Times New Roman" w:hAnsi="Times New Roman" w:cs="Times New Roman"/>
         </w:rPr>
-        <w:t>Stuyvesant Stu</w:t>
-      </w:r>
-      <w:bookmarkStart w:id="5" w:name="_GoBack"/>
-      <w:bookmarkEnd w:id="5"/>
-      <w:r>
-        <w:rPr>
-          <w:rFonts w:ascii="Times New Roman" w:hAnsi="Times New Roman" w:cs="Times New Roman"/>
-        </w:rPr>
-        <w:t>dent Union</w:t>
+        <w:t>Stuyvesant Student Union</w:t>
       </w:r>
     </w:p>
     <w:p>
@@ -150,6 +142,7 @@
           <w:color w:val="4D322D" w:themeColor="text2"/>
           <w:sz w:val="20"/>
           <w:szCs w:val="20"/>
+          <w:lang w:eastAsia="ja-JP"/>
         </w:rPr>
         <w:id w:val="-1991865042"/>
         <w:docPartObj>
@@ -163,7 +156,6 @@
           <w:bCs/>
           <w:noProof/>
           <w:sz w:val="18"/>
-          <w:lang w:eastAsia="ja-JP"/>
         </w:rPr>
       </w:sdtEndPr>
       <w:sdtContent>
@@ -3481,7 +3473,7 @@
           <w:lang w:eastAsia="en-US"/>
         </w:rPr>
       </w:pPr>
-      <w:bookmarkStart w:id="6" w:name="_Toc428698261"/>
+      <w:bookmarkStart w:id="5" w:name="_Toc428698261"/>
       <w:r>
         <w:rPr>
           <w:rStyle w:val="Heading1Char"/>
@@ -3490,25 +3482,419 @@
         <w:lastRenderedPageBreak/>
         <w:t>Elected Officials</w:t>
       </w:r>
+      <w:bookmarkEnd w:id="5"/>
+      <w:r>
+        <w:rPr>
+          <w:rFonts w:ascii="Times New Roman" w:eastAsia="Times New Roman" w:hAnsi="Times New Roman" w:cs="Times New Roman"/>
+          <w:color w:val="000000"/>
+          <w:sz w:val="22"/>
+          <w:szCs w:val="22"/>
+          <w:lang w:eastAsia="en-US"/>
+        </w:rPr>
+        <w:t>: Ten elected officials will represent the Stuyvesant student body in the Student Union. Their titles and responsibilities follow:</w:t>
+      </w:r>
+    </w:p>
+    <w:p>
+      <w:pPr>
+        <w:pStyle w:val="Heading2"/>
+      </w:pPr>
+      <w:bookmarkStart w:id="6" w:name="_Toc428698262"/>
+      <w:r>
+        <w:t>Student Union President</w:t>
+      </w:r>
       <w:bookmarkEnd w:id="6"/>
-      <w:r>
-        <w:rPr>
-          <w:rFonts w:ascii="Times New Roman" w:eastAsia="Times New Roman" w:hAnsi="Times New Roman" w:cs="Times New Roman"/>
-          <w:color w:val="000000"/>
-          <w:sz w:val="22"/>
-          <w:szCs w:val="22"/>
-          <w:lang w:eastAsia="en-US"/>
-        </w:rPr>
-        <w:t>: Ten elected officials will represent the Stuyvesant student body in the Student Union. Their titles and responsibilities follow:</w:t>
+    </w:p>
+    <w:p>
+      <w:pPr>
+        <w:pStyle w:val="ListParagraph"/>
+        <w:numPr>
+          <w:ilvl w:val="2"/>
+          <w:numId w:val="35"/>
+        </w:numPr>
+        <w:spacing w:before="0" w:after="0" w:line="240" w:lineRule="auto"/>
+        <w:textAlignment w:val="baseline"/>
+        <w:rPr>
+          <w:rFonts w:ascii="Times New Roman" w:eastAsia="Times New Roman" w:hAnsi="Times New Roman" w:cs="Times New Roman"/>
+          <w:color w:val="000000"/>
+          <w:sz w:val="22"/>
+          <w:szCs w:val="22"/>
+          <w:lang w:eastAsia="en-US"/>
+        </w:rPr>
+      </w:pPr>
+      <w:r>
+        <w:rPr>
+          <w:rFonts w:ascii="Times New Roman" w:eastAsia="Times New Roman" w:hAnsi="Times New Roman" w:cs="Times New Roman"/>
+          <w:color w:val="000000"/>
+          <w:sz w:val="22"/>
+          <w:szCs w:val="22"/>
+          <w:lang w:eastAsia="en-US"/>
+        </w:rPr>
+        <w:t xml:space="preserve">Elected by a popular vote in the </w:t>
+      </w:r>
+      <w:r>
+        <w:rPr>
+          <w:rFonts w:ascii="Times New Roman" w:eastAsia="Times New Roman" w:hAnsi="Times New Roman" w:cs="Times New Roman"/>
+          <w:color w:val="000000"/>
+          <w:sz w:val="22"/>
+          <w:szCs w:val="22"/>
+          <w:lang w:eastAsia="en-US"/>
+        </w:rPr>
+        <w:t>spring</w:t>
+      </w:r>
+      <w:r>
+        <w:rPr>
+          <w:rFonts w:ascii="Times New Roman" w:eastAsia="Times New Roman" w:hAnsi="Times New Roman" w:cs="Times New Roman"/>
+          <w:color w:val="000000"/>
+          <w:sz w:val="22"/>
+          <w:szCs w:val="22"/>
+          <w:lang w:eastAsia="en-US"/>
+        </w:rPr>
+        <w:t xml:space="preserve"> term and take office on the first day of the administration of Regents exams in June.</w:t>
+      </w:r>
+    </w:p>
+    <w:p>
+      <w:pPr>
+        <w:pStyle w:val="ListParagraph"/>
+        <w:numPr>
+          <w:ilvl w:val="2"/>
+          <w:numId w:val="35"/>
+        </w:numPr>
+        <w:spacing w:before="0" w:after="0" w:line="240" w:lineRule="auto"/>
+        <w:textAlignment w:val="baseline"/>
+        <w:rPr>
+          <w:rFonts w:ascii="Times New Roman" w:eastAsia="Times New Roman" w:hAnsi="Times New Roman" w:cs="Times New Roman"/>
+          <w:color w:val="000000"/>
+          <w:sz w:val="22"/>
+          <w:szCs w:val="22"/>
+          <w:lang w:eastAsia="en-US"/>
+        </w:rPr>
+      </w:pPr>
+      <w:r>
+        <w:rPr>
+          <w:rFonts w:ascii="Times New Roman" w:eastAsia="Times New Roman" w:hAnsi="Times New Roman" w:cs="Times New Roman"/>
+          <w:color w:val="000000"/>
+          <w:sz w:val="22"/>
+          <w:szCs w:val="22"/>
+          <w:lang w:eastAsia="en-US"/>
+        </w:rPr>
+        <w:t>Serve as the head of the Stuyvesant Student Union.</w:t>
+      </w:r>
+    </w:p>
+    <w:p>
+      <w:pPr>
+        <w:pStyle w:val="ListParagraph"/>
+        <w:numPr>
+          <w:ilvl w:val="2"/>
+          <w:numId w:val="35"/>
+        </w:numPr>
+        <w:spacing w:before="0" w:after="0" w:line="240" w:lineRule="auto"/>
+        <w:textAlignment w:val="baseline"/>
+        <w:rPr>
+          <w:rFonts w:ascii="Times New Roman" w:eastAsia="Times New Roman" w:hAnsi="Times New Roman" w:cs="Times New Roman"/>
+          <w:color w:val="000000"/>
+          <w:sz w:val="22"/>
+          <w:szCs w:val="22"/>
+          <w:lang w:eastAsia="en-US"/>
+        </w:rPr>
+      </w:pPr>
+      <w:r>
+        <w:rPr>
+          <w:rFonts w:ascii="Times New Roman" w:eastAsia="Times New Roman" w:hAnsi="Times New Roman" w:cs="Times New Roman"/>
+          <w:color w:val="000000"/>
+          <w:sz w:val="22"/>
+          <w:szCs w:val="22"/>
+          <w:lang w:eastAsia="en-US"/>
+        </w:rPr>
+        <w:t>Be the chief representative for the student body.</w:t>
+      </w:r>
+    </w:p>
+    <w:p>
+      <w:pPr>
+        <w:pStyle w:val="ListParagraph"/>
+        <w:numPr>
+          <w:ilvl w:val="2"/>
+          <w:numId w:val="35"/>
+        </w:numPr>
+        <w:spacing w:before="0" w:after="0" w:line="240" w:lineRule="auto"/>
+        <w:textAlignment w:val="baseline"/>
+        <w:rPr>
+          <w:rFonts w:ascii="Times New Roman" w:eastAsia="Times New Roman" w:hAnsi="Times New Roman" w:cs="Times New Roman"/>
+          <w:color w:val="000000"/>
+          <w:sz w:val="22"/>
+          <w:szCs w:val="22"/>
+          <w:lang w:eastAsia="en-US"/>
+        </w:rPr>
+      </w:pPr>
+      <w:r>
+        <w:rPr>
+          <w:rFonts w:ascii="Times New Roman" w:eastAsia="Times New Roman" w:hAnsi="Times New Roman" w:cs="Times New Roman"/>
+          <w:color w:val="000000"/>
+          <w:sz w:val="22"/>
+          <w:szCs w:val="22"/>
+          <w:lang w:eastAsia="en-US"/>
+        </w:rPr>
+        <w:t>Assume responsibility and oversee all Student Union activities/events.</w:t>
+      </w:r>
+    </w:p>
+    <w:p>
+      <w:pPr>
+        <w:pStyle w:val="ListParagraph"/>
+        <w:numPr>
+          <w:ilvl w:val="2"/>
+          <w:numId w:val="35"/>
+        </w:numPr>
+        <w:spacing w:before="0" w:after="0" w:line="240" w:lineRule="auto"/>
+        <w:textAlignment w:val="baseline"/>
+        <w:rPr>
+          <w:rFonts w:ascii="Times New Roman" w:eastAsia="Times New Roman" w:hAnsi="Times New Roman" w:cs="Times New Roman"/>
+          <w:color w:val="000000"/>
+          <w:sz w:val="22"/>
+          <w:szCs w:val="22"/>
+          <w:lang w:eastAsia="en-US"/>
+        </w:rPr>
+      </w:pPr>
+      <w:r>
+        <w:rPr>
+          <w:rFonts w:ascii="Times New Roman" w:eastAsia="Times New Roman" w:hAnsi="Times New Roman" w:cs="Times New Roman"/>
+          <w:color w:val="000000"/>
+          <w:sz w:val="22"/>
+          <w:szCs w:val="22"/>
+          <w:lang w:eastAsia="en-US"/>
+        </w:rPr>
+        <w:t>Serve on the School Leadership Team</w:t>
+      </w:r>
+    </w:p>
+    <w:p>
+      <w:pPr>
+        <w:pStyle w:val="ListParagraph"/>
+        <w:numPr>
+          <w:ilvl w:val="2"/>
+          <w:numId w:val="35"/>
+        </w:numPr>
+        <w:spacing w:before="0" w:after="0" w:line="240" w:lineRule="auto"/>
+        <w:textAlignment w:val="baseline"/>
+        <w:rPr>
+          <w:rFonts w:ascii="Times New Roman" w:eastAsia="Times New Roman" w:hAnsi="Times New Roman" w:cs="Times New Roman"/>
+          <w:color w:val="000000"/>
+          <w:sz w:val="22"/>
+          <w:szCs w:val="22"/>
+          <w:lang w:eastAsia="en-US"/>
+        </w:rPr>
+      </w:pPr>
+      <w:r>
+        <w:rPr>
+          <w:rFonts w:ascii="Times New Roman" w:eastAsia="Times New Roman" w:hAnsi="Times New Roman" w:cs="Times New Roman"/>
+          <w:color w:val="000000"/>
+          <w:sz w:val="22"/>
+          <w:szCs w:val="22"/>
+          <w:lang w:eastAsia="en-US"/>
+        </w:rPr>
+        <w:t>Appoint the constitutionally outlined cabinet positions.</w:t>
+      </w:r>
+    </w:p>
+    <w:p>
+      <w:pPr>
+        <w:pStyle w:val="ListParagraph"/>
+        <w:numPr>
+          <w:ilvl w:val="2"/>
+          <w:numId w:val="35"/>
+        </w:numPr>
+        <w:spacing w:before="0" w:after="0" w:line="240" w:lineRule="auto"/>
+        <w:textAlignment w:val="baseline"/>
+        <w:rPr>
+          <w:rFonts w:ascii="Times New Roman" w:eastAsia="Times New Roman" w:hAnsi="Times New Roman" w:cs="Times New Roman"/>
+          <w:color w:val="000000"/>
+          <w:sz w:val="22"/>
+          <w:szCs w:val="22"/>
+          <w:lang w:eastAsia="en-US"/>
+        </w:rPr>
+      </w:pPr>
+      <w:r>
+        <w:rPr>
+          <w:rFonts w:ascii="Times New Roman" w:eastAsia="Times New Roman" w:hAnsi="Times New Roman" w:cs="Times New Roman"/>
+          <w:color w:val="000000"/>
+          <w:sz w:val="22"/>
+          <w:szCs w:val="22"/>
+          <w:lang w:eastAsia="en-US"/>
+        </w:rPr>
+        <w:t>Reserve the power to create and terminate temporary cabinet positions when deemed necessary. These cabinet positions cannot vote in the Executive Council without a constitutional amendment.</w:t>
+      </w:r>
+    </w:p>
+    <w:p>
+      <w:pPr>
+        <w:pStyle w:val="ListParagraph"/>
+        <w:numPr>
+          <w:ilvl w:val="2"/>
+          <w:numId w:val="35"/>
+        </w:numPr>
+        <w:spacing w:before="0" w:after="0" w:line="240" w:lineRule="auto"/>
+        <w:textAlignment w:val="baseline"/>
+        <w:rPr>
+          <w:rFonts w:ascii="Times New Roman" w:eastAsia="Times New Roman" w:hAnsi="Times New Roman" w:cs="Times New Roman"/>
+          <w:color w:val="000000"/>
+          <w:sz w:val="22"/>
+          <w:szCs w:val="22"/>
+          <w:lang w:eastAsia="en-US"/>
+        </w:rPr>
+      </w:pPr>
+      <w:r>
+        <w:rPr>
+          <w:rFonts w:ascii="Times New Roman" w:eastAsia="Times New Roman" w:hAnsi="Times New Roman" w:cs="Times New Roman"/>
+          <w:color w:val="000000"/>
+          <w:sz w:val="22"/>
+          <w:szCs w:val="22"/>
+          <w:lang w:eastAsia="en-US"/>
+        </w:rPr>
+        <w:t xml:space="preserve">Veto or sign resolutions, charters, amendments, or allocations passed by the Executive Council or the Budget Committee.    </w:t>
+      </w:r>
+    </w:p>
+    <w:p>
+      <w:pPr>
+        <w:pStyle w:val="ListParagraph"/>
+        <w:numPr>
+          <w:ilvl w:val="2"/>
+          <w:numId w:val="35"/>
+        </w:numPr>
+        <w:spacing w:before="0" w:after="0" w:line="240" w:lineRule="auto"/>
+        <w:textAlignment w:val="baseline"/>
+        <w:rPr>
+          <w:rFonts w:ascii="Times New Roman" w:eastAsia="Times New Roman" w:hAnsi="Times New Roman" w:cs="Times New Roman"/>
+          <w:color w:val="000000"/>
+          <w:sz w:val="22"/>
+          <w:szCs w:val="22"/>
+          <w:lang w:eastAsia="en-US"/>
+        </w:rPr>
+      </w:pPr>
+      <w:r>
+        <w:rPr>
+          <w:rFonts w:ascii="Times New Roman" w:eastAsia="Times New Roman" w:hAnsi="Times New Roman" w:cs="Times New Roman"/>
+          <w:color w:val="000000"/>
+          <w:sz w:val="22"/>
+          <w:szCs w:val="22"/>
+          <w:lang w:eastAsia="en-US"/>
+        </w:rPr>
+        <w:t>Serve as a vetoing member of the Budget Committee.</w:t>
+      </w:r>
+    </w:p>
+    <w:p>
+      <w:pPr>
+        <w:pStyle w:val="ListParagraph"/>
+        <w:numPr>
+          <w:ilvl w:val="2"/>
+          <w:numId w:val="35"/>
+        </w:numPr>
+        <w:spacing w:before="0" w:after="0" w:line="240" w:lineRule="auto"/>
+        <w:textAlignment w:val="baseline"/>
+        <w:rPr>
+          <w:rFonts w:ascii="Times New Roman" w:eastAsia="Times New Roman" w:hAnsi="Times New Roman" w:cs="Times New Roman"/>
+          <w:color w:val="000000"/>
+          <w:sz w:val="22"/>
+          <w:szCs w:val="22"/>
+          <w:lang w:eastAsia="en-US"/>
+        </w:rPr>
+      </w:pPr>
+      <w:r>
+        <w:rPr>
+          <w:rFonts w:ascii="Times New Roman" w:eastAsia="Times New Roman" w:hAnsi="Times New Roman" w:cs="Times New Roman"/>
+          <w:color w:val="000000"/>
+          <w:sz w:val="22"/>
+          <w:szCs w:val="22"/>
+          <w:lang w:eastAsia="en-US"/>
+        </w:rPr>
+        <w:t>Assemble and facilitate meetings of the Executive Council.</w:t>
+      </w:r>
+    </w:p>
+    <w:p>
+      <w:pPr>
+        <w:pStyle w:val="ListParagraph"/>
+        <w:numPr>
+          <w:ilvl w:val="2"/>
+          <w:numId w:val="35"/>
+        </w:numPr>
+        <w:spacing w:before="0" w:after="0" w:line="240" w:lineRule="auto"/>
+        <w:textAlignment w:val="baseline"/>
+        <w:rPr>
+          <w:rFonts w:ascii="Times New Roman" w:eastAsia="Times New Roman" w:hAnsi="Times New Roman" w:cs="Times New Roman"/>
+          <w:color w:val="000000"/>
+          <w:sz w:val="22"/>
+          <w:szCs w:val="22"/>
+          <w:lang w:eastAsia="en-US"/>
+        </w:rPr>
+      </w:pPr>
+      <w:r>
+        <w:rPr>
+          <w:rFonts w:ascii="Times New Roman" w:eastAsia="Times New Roman" w:hAnsi="Times New Roman" w:cs="Times New Roman"/>
+          <w:color w:val="000000"/>
+          <w:sz w:val="22"/>
+          <w:szCs w:val="22"/>
+          <w:lang w:eastAsia="en-US"/>
+        </w:rPr>
+        <w:t>Take minutes for every official Student Union Meeting.</w:t>
+      </w:r>
+    </w:p>
+    <w:p>
+      <w:pPr>
+        <w:pStyle w:val="ListParagraph"/>
+        <w:numPr>
+          <w:ilvl w:val="2"/>
+          <w:numId w:val="35"/>
+        </w:numPr>
+        <w:spacing w:before="0" w:after="0" w:line="240" w:lineRule="auto"/>
+        <w:textAlignment w:val="baseline"/>
+        <w:rPr>
+          <w:rFonts w:ascii="Times New Roman" w:eastAsia="Times New Roman" w:hAnsi="Times New Roman" w:cs="Times New Roman"/>
+          <w:color w:val="000000"/>
+          <w:sz w:val="22"/>
+          <w:szCs w:val="22"/>
+          <w:lang w:eastAsia="en-US"/>
+        </w:rPr>
+      </w:pPr>
+      <w:r>
+        <w:rPr>
+          <w:rFonts w:ascii="Times New Roman" w:eastAsia="Times New Roman" w:hAnsi="Times New Roman" w:cs="Times New Roman"/>
+          <w:color w:val="000000"/>
+          <w:sz w:val="22"/>
+          <w:szCs w:val="22"/>
+          <w:lang w:eastAsia="en-US"/>
+        </w:rPr>
+        <w:t>Submit an agenda, detailed minutes and a summary of all SU meetings to be publicly posted on the Student Union website.</w:t>
+      </w:r>
+    </w:p>
+    <w:p>
+      <w:pPr>
+        <w:pStyle w:val="ListParagraph"/>
+        <w:numPr>
+          <w:ilvl w:val="2"/>
+          <w:numId w:val="35"/>
+        </w:numPr>
+        <w:spacing w:before="0" w:after="0" w:line="240" w:lineRule="auto"/>
+        <w:textAlignment w:val="baseline"/>
+        <w:rPr>
+          <w:rFonts w:ascii="Times New Roman" w:eastAsia="Times New Roman" w:hAnsi="Times New Roman" w:cs="Times New Roman"/>
+          <w:color w:val="000000"/>
+          <w:sz w:val="22"/>
+          <w:szCs w:val="22"/>
+          <w:lang w:eastAsia="en-US"/>
+        </w:rPr>
+      </w:pPr>
+      <w:r>
+        <w:rPr>
+          <w:rFonts w:ascii="Times New Roman" w:eastAsia="Times New Roman" w:hAnsi="Times New Roman" w:cs="Times New Roman"/>
+          <w:color w:val="000000"/>
+          <w:sz w:val="22"/>
+          <w:szCs w:val="22"/>
+          <w:lang w:eastAsia="en-US"/>
+        </w:rPr>
+        <w:t>Serve as Student Union President until new elections are held and the winners assume office.</w:t>
       </w:r>
     </w:p>
     <w:p>
       <w:pPr>
         <w:pStyle w:val="Heading2"/>
       </w:pPr>
-      <w:bookmarkStart w:id="7" w:name="_Toc428698262"/>
-      <w:r>
-        <w:t>Student Union President</w:t>
+      <w:bookmarkStart w:id="7" w:name="_Toc428698263"/>
+      <w:r>
+        <w:t>Student Union Vice President</w:t>
       </w:r>
       <w:bookmarkEnd w:id="7"/>
     </w:p>
@@ -3537,7 +3923,119 @@
           <w:szCs w:val="22"/>
           <w:lang w:eastAsia="en-US"/>
         </w:rPr>
-        <w:t xml:space="preserve">Elected by a popular vote in the </w:t>
+        <w:t>Assist the Student Union President in fulfilling and exercising all of the aforementioned duties and responsibilities.</w:t>
+      </w:r>
+    </w:p>
+    <w:p>
+      <w:pPr>
+        <w:pStyle w:val="ListParagraph"/>
+        <w:numPr>
+          <w:ilvl w:val="2"/>
+          <w:numId w:val="35"/>
+        </w:numPr>
+        <w:spacing w:before="0" w:after="0" w:line="240" w:lineRule="auto"/>
+        <w:textAlignment w:val="baseline"/>
+        <w:rPr>
+          <w:rFonts w:ascii="Times New Roman" w:eastAsia="Times New Roman" w:hAnsi="Times New Roman" w:cs="Times New Roman"/>
+          <w:color w:val="000000"/>
+          <w:sz w:val="22"/>
+          <w:szCs w:val="22"/>
+          <w:lang w:eastAsia="en-US"/>
+        </w:rPr>
+      </w:pPr>
+      <w:r>
+        <w:rPr>
+          <w:rFonts w:ascii="Times New Roman" w:eastAsia="Times New Roman" w:hAnsi="Times New Roman" w:cs="Times New Roman"/>
+          <w:color w:val="000000"/>
+          <w:sz w:val="22"/>
+          <w:szCs w:val="22"/>
+          <w:lang w:eastAsia="en-US"/>
+        </w:rPr>
+        <w:t>Serve as a voting member in both the Executive Council and the Budget Committee.</w:t>
+      </w:r>
+    </w:p>
+    <w:p>
+      <w:pPr>
+        <w:pStyle w:val="ListParagraph"/>
+        <w:numPr>
+          <w:ilvl w:val="2"/>
+          <w:numId w:val="35"/>
+        </w:numPr>
+        <w:spacing w:before="0" w:after="0" w:line="240" w:lineRule="auto"/>
+        <w:textAlignment w:val="baseline"/>
+        <w:rPr>
+          <w:rFonts w:ascii="Times New Roman" w:eastAsia="Times New Roman" w:hAnsi="Times New Roman" w:cs="Times New Roman"/>
+          <w:color w:val="000000"/>
+          <w:sz w:val="22"/>
+          <w:szCs w:val="22"/>
+          <w:lang w:eastAsia="en-US"/>
+        </w:rPr>
+      </w:pPr>
+      <w:r>
+        <w:rPr>
+          <w:rFonts w:ascii="Times New Roman" w:eastAsia="Times New Roman" w:hAnsi="Times New Roman" w:cs="Times New Roman"/>
+          <w:color w:val="000000"/>
+          <w:sz w:val="22"/>
+          <w:szCs w:val="22"/>
+          <w:lang w:eastAsia="en-US"/>
+        </w:rPr>
+        <w:t>Serve on the School Leadership Team.</w:t>
+      </w:r>
+    </w:p>
+    <w:p>
+      <w:pPr>
+        <w:pStyle w:val="ListParagraph"/>
+        <w:numPr>
+          <w:ilvl w:val="2"/>
+          <w:numId w:val="35"/>
+        </w:numPr>
+        <w:spacing w:before="0" w:after="0" w:line="240" w:lineRule="auto"/>
+        <w:textAlignment w:val="baseline"/>
+        <w:rPr>
+          <w:rFonts w:ascii="Times New Roman" w:eastAsia="Times New Roman" w:hAnsi="Times New Roman" w:cs="Times New Roman"/>
+          <w:color w:val="000000"/>
+          <w:sz w:val="22"/>
+          <w:szCs w:val="22"/>
+          <w:lang w:eastAsia="en-US"/>
+        </w:rPr>
+      </w:pPr>
+      <w:r>
+        <w:rPr>
+          <w:rFonts w:ascii="Times New Roman" w:eastAsia="Times New Roman" w:hAnsi="Times New Roman" w:cs="Times New Roman"/>
+          <w:color w:val="000000"/>
+          <w:sz w:val="22"/>
+          <w:szCs w:val="22"/>
+          <w:lang w:eastAsia="en-US"/>
+        </w:rPr>
+        <w:t>Fulfill the responsibilities in the absence or removal of the President from office.</w:t>
+      </w:r>
+    </w:p>
+    <w:p>
+      <w:pPr>
+        <w:pStyle w:val="ListParagraph"/>
+        <w:numPr>
+          <w:ilvl w:val="2"/>
+          <w:numId w:val="35"/>
+        </w:numPr>
+        <w:spacing w:before="0" w:after="0" w:line="240" w:lineRule="auto"/>
+        <w:textAlignment w:val="baseline"/>
+        <w:rPr>
+          <w:rFonts w:ascii="Times New Roman" w:eastAsia="Times New Roman" w:hAnsi="Times New Roman" w:cs="Times New Roman"/>
+          <w:color w:val="000000"/>
+          <w:sz w:val="22"/>
+          <w:szCs w:val="22"/>
+          <w:lang w:eastAsia="en-US"/>
+        </w:rPr>
+      </w:pPr>
+      <w:r>
+        <w:rPr>
+          <w:rFonts w:ascii="Times New Roman" w:eastAsia="Times New Roman" w:hAnsi="Times New Roman" w:cs="Times New Roman"/>
+          <w:color w:val="000000"/>
+          <w:sz w:val="22"/>
+          <w:szCs w:val="22"/>
+          <w:lang w:eastAsia="en-US"/>
+        </w:rPr>
+        <w:t xml:space="preserve">Be elected on the same ticket as the Student Union president by popular vote in an election held in the </w:t>
       </w:r>
       <w:r>
         <w:rPr>
@@ -3585,8 +4083,18 @@
           <w:szCs w:val="22"/>
           <w:lang w:eastAsia="en-US"/>
         </w:rPr>
-        <w:t>Serve as the head of the Stuyvesant Student Union.</w:t>
-      </w:r>
+        <w:t>Serve as Student Union Vice President until new elections are held and the winners assume office.</w:t>
+      </w:r>
+    </w:p>
+    <w:p>
+      <w:pPr>
+        <w:pStyle w:val="Heading2"/>
+      </w:pPr>
+      <w:bookmarkStart w:id="8" w:name="_Toc428698264"/>
+      <w:r>
+        <w:t>Freshman Class President</w:t>
+      </w:r>
+      <w:bookmarkEnd w:id="8"/>
     </w:p>
     <w:p>
       <w:pPr>
@@ -3613,7 +4121,7 @@
           <w:szCs w:val="22"/>
           <w:lang w:eastAsia="en-US"/>
         </w:rPr>
-        <w:t>Be the chief representative for the student body.</w:t>
+        <w:t>Represent the views of each respective class in all inter-Student Union discussions, and the consensus view of the Student Union in all student meetings when present.</w:t>
       </w:r>
     </w:p>
     <w:p>
@@ -3641,7 +4149,7 @@
           <w:szCs w:val="22"/>
           <w:lang w:eastAsia="en-US"/>
         </w:rPr>
-        <w:t>Assume responsibility and oversee all Student Union activities/events.</w:t>
+        <w:t>Lead the grade in special projects that the grade wishes to undertake for its own or the school’s benefit.</w:t>
       </w:r>
     </w:p>
     <w:p>
@@ -3669,7 +4177,7 @@
           <w:szCs w:val="22"/>
           <w:lang w:eastAsia="en-US"/>
         </w:rPr>
-        <w:t>Serve on the School Leadership Team</w:t>
+        <w:t>Promote spirit, unity, and activity within the grade.</w:t>
       </w:r>
     </w:p>
     <w:p>
@@ -3697,7 +4205,7 @@
           <w:szCs w:val="22"/>
           <w:lang w:eastAsia="en-US"/>
         </w:rPr>
-        <w:t>Appoint the constitutionally outlined cabinet positions.</w:t>
+        <w:t>Serve as a voting member in both the Executive Council and the Budget Committee.</w:t>
       </w:r>
     </w:p>
     <w:p>
@@ -3725,7 +4233,27 @@
           <w:szCs w:val="22"/>
           <w:lang w:eastAsia="en-US"/>
         </w:rPr>
-        <w:t>Reserve the power to create and terminate temporary cabinet positions when deemed necessary. These cabinet positions cannot vote in the Executive Council without a constitutional amendment.</w:t>
+        <w:t xml:space="preserve">Be elected in the </w:t>
+      </w:r>
+      <w:r>
+        <w:rPr>
+          <w:rFonts w:ascii="Times New Roman" w:eastAsia="Times New Roman" w:hAnsi="Times New Roman" w:cs="Times New Roman"/>
+          <w:color w:val="000000"/>
+          <w:sz w:val="22"/>
+          <w:szCs w:val="22"/>
+          <w:lang w:eastAsia="en-US"/>
+        </w:rPr>
+        <w:t>fall</w:t>
+      </w:r>
+      <w:r>
+        <w:rPr>
+          <w:rFonts w:ascii="Times New Roman" w:eastAsia="Times New Roman" w:hAnsi="Times New Roman" w:cs="Times New Roman"/>
+          <w:color w:val="000000"/>
+          <w:sz w:val="22"/>
+          <w:szCs w:val="22"/>
+          <w:lang w:eastAsia="en-US"/>
+        </w:rPr>
+        <w:t xml:space="preserve"> term by a popular class-wide vote and take office the day after elections.</w:t>
       </w:r>
     </w:p>
     <w:p>
@@ -3753,7 +4281,27 @@
           <w:szCs w:val="22"/>
           <w:lang w:eastAsia="en-US"/>
         </w:rPr>
-        <w:t xml:space="preserve">Veto or sign resolutions, charters, amendments, or allocations passed by the Executive Council or the Budget Committee.    </w:t>
+        <w:t xml:space="preserve">Serve as President until the last school day of their respective </w:t>
+      </w:r>
+      <w:r>
+        <w:rPr>
+          <w:rFonts w:ascii="Times New Roman" w:eastAsia="Times New Roman" w:hAnsi="Times New Roman" w:cs="Times New Roman"/>
+          <w:color w:val="000000"/>
+          <w:sz w:val="22"/>
+          <w:szCs w:val="22"/>
+          <w:lang w:eastAsia="en-US"/>
+        </w:rPr>
+        <w:t>freshman</w:t>
+      </w:r>
+      <w:r>
+        <w:rPr>
+          <w:rFonts w:ascii="Times New Roman" w:eastAsia="Times New Roman" w:hAnsi="Times New Roman" w:cs="Times New Roman"/>
+          <w:color w:val="000000"/>
+          <w:sz w:val="22"/>
+          <w:szCs w:val="22"/>
+          <w:lang w:eastAsia="en-US"/>
+        </w:rPr>
+        <w:t xml:space="preserve"> year.</w:t>
       </w:r>
     </w:p>
     <w:p>
@@ -3781,563 +4329,27 @@
           <w:szCs w:val="22"/>
           <w:lang w:eastAsia="en-US"/>
         </w:rPr>
-        <w:t>Serve as a vetoing member of the Budget Committee.</w:t>
-      </w:r>
-    </w:p>
-    <w:p>
-      <w:pPr>
-        <w:pStyle w:val="ListParagraph"/>
-        <w:numPr>
-          <w:ilvl w:val="2"/>
-          <w:numId w:val="35"/>
-        </w:numPr>
-        <w:spacing w:before="0" w:after="0" w:line="240" w:lineRule="auto"/>
-        <w:textAlignment w:val="baseline"/>
-        <w:rPr>
-          <w:rFonts w:ascii="Times New Roman" w:eastAsia="Times New Roman" w:hAnsi="Times New Roman" w:cs="Times New Roman"/>
-          <w:color w:val="000000"/>
-          <w:sz w:val="22"/>
-          <w:szCs w:val="22"/>
-          <w:lang w:eastAsia="en-US"/>
-        </w:rPr>
-      </w:pPr>
-      <w:r>
-        <w:rPr>
-          <w:rFonts w:ascii="Times New Roman" w:eastAsia="Times New Roman" w:hAnsi="Times New Roman" w:cs="Times New Roman"/>
-          <w:color w:val="000000"/>
-          <w:sz w:val="22"/>
-          <w:szCs w:val="22"/>
-          <w:lang w:eastAsia="en-US"/>
-        </w:rPr>
-        <w:t>Assemble and facilitate meetings of the Executive Council.</w:t>
-      </w:r>
-    </w:p>
-    <w:p>
-      <w:pPr>
-        <w:pStyle w:val="ListParagraph"/>
-        <w:numPr>
-          <w:ilvl w:val="2"/>
-          <w:numId w:val="35"/>
-        </w:numPr>
-        <w:spacing w:before="0" w:after="0" w:line="240" w:lineRule="auto"/>
-        <w:textAlignment w:val="baseline"/>
-        <w:rPr>
-          <w:rFonts w:ascii="Times New Roman" w:eastAsia="Times New Roman" w:hAnsi="Times New Roman" w:cs="Times New Roman"/>
-          <w:color w:val="000000"/>
-          <w:sz w:val="22"/>
-          <w:szCs w:val="22"/>
-          <w:lang w:eastAsia="en-US"/>
-        </w:rPr>
-      </w:pPr>
-      <w:r>
-        <w:rPr>
-          <w:rFonts w:ascii="Times New Roman" w:eastAsia="Times New Roman" w:hAnsi="Times New Roman" w:cs="Times New Roman"/>
-          <w:color w:val="000000"/>
-          <w:sz w:val="22"/>
-          <w:szCs w:val="22"/>
-          <w:lang w:eastAsia="en-US"/>
-        </w:rPr>
-        <w:t>Take minutes for every official Student Union Meeting.</w:t>
-      </w:r>
-    </w:p>
-    <w:p>
-      <w:pPr>
-        <w:pStyle w:val="ListParagraph"/>
-        <w:numPr>
-          <w:ilvl w:val="2"/>
-          <w:numId w:val="35"/>
-        </w:numPr>
-        <w:spacing w:before="0" w:after="0" w:line="240" w:lineRule="auto"/>
-        <w:textAlignment w:val="baseline"/>
-        <w:rPr>
-          <w:rFonts w:ascii="Times New Roman" w:eastAsia="Times New Roman" w:hAnsi="Times New Roman" w:cs="Times New Roman"/>
-          <w:color w:val="000000"/>
-          <w:sz w:val="22"/>
-          <w:szCs w:val="22"/>
-          <w:lang w:eastAsia="en-US"/>
-        </w:rPr>
-      </w:pPr>
-      <w:r>
-        <w:rPr>
-          <w:rFonts w:ascii="Times New Roman" w:eastAsia="Times New Roman" w:hAnsi="Times New Roman" w:cs="Times New Roman"/>
-          <w:color w:val="000000"/>
-          <w:sz w:val="22"/>
-          <w:szCs w:val="22"/>
-          <w:lang w:eastAsia="en-US"/>
-        </w:rPr>
-        <w:t>Submit an agenda, detailed minutes and a summary of all SU meetings to be publicly posted on the Student Union website.</w:t>
-      </w:r>
-    </w:p>
-    <w:p>
-      <w:pPr>
-        <w:pStyle w:val="ListParagraph"/>
-        <w:numPr>
-          <w:ilvl w:val="2"/>
-          <w:numId w:val="35"/>
-        </w:numPr>
-        <w:spacing w:before="0" w:after="0" w:line="240" w:lineRule="auto"/>
-        <w:textAlignment w:val="baseline"/>
-        <w:rPr>
-          <w:rFonts w:ascii="Times New Roman" w:eastAsia="Times New Roman" w:hAnsi="Times New Roman" w:cs="Times New Roman"/>
-          <w:color w:val="000000"/>
-          <w:sz w:val="22"/>
-          <w:szCs w:val="22"/>
-          <w:lang w:eastAsia="en-US"/>
-        </w:rPr>
-      </w:pPr>
-      <w:r>
-        <w:rPr>
-          <w:rFonts w:ascii="Times New Roman" w:eastAsia="Times New Roman" w:hAnsi="Times New Roman" w:cs="Times New Roman"/>
-          <w:color w:val="000000"/>
-          <w:sz w:val="22"/>
-          <w:szCs w:val="22"/>
-          <w:lang w:eastAsia="en-US"/>
-        </w:rPr>
-        <w:t>Serve as Student Union President until new elections are held and the winners assume office.</w:t>
-      </w:r>
-    </w:p>
-    <w:p>
-      <w:pPr>
-        <w:pStyle w:val="Heading2"/>
-      </w:pPr>
-      <w:bookmarkStart w:id="8" w:name="_Toc428698263"/>
-      <w:r>
-        <w:t>Student Union Vice President</w:t>
-      </w:r>
-      <w:bookmarkEnd w:id="8"/>
-    </w:p>
-    <w:p>
-      <w:pPr>
-        <w:pStyle w:val="ListParagraph"/>
-        <w:numPr>
-          <w:ilvl w:val="2"/>
-          <w:numId w:val="35"/>
-        </w:numPr>
-        <w:spacing w:before="0" w:after="0" w:line="240" w:lineRule="auto"/>
-        <w:textAlignment w:val="baseline"/>
-        <w:rPr>
-          <w:rFonts w:ascii="Times New Roman" w:eastAsia="Times New Roman" w:hAnsi="Times New Roman" w:cs="Times New Roman"/>
-          <w:color w:val="000000"/>
-          <w:sz w:val="22"/>
-          <w:szCs w:val="22"/>
-          <w:lang w:eastAsia="en-US"/>
-        </w:rPr>
-      </w:pPr>
-      <w:r>
-        <w:rPr>
-          <w:rFonts w:ascii="Times New Roman" w:eastAsia="Times New Roman" w:hAnsi="Times New Roman" w:cs="Times New Roman"/>
-          <w:color w:val="000000"/>
-          <w:sz w:val="22"/>
-          <w:szCs w:val="22"/>
-          <w:lang w:eastAsia="en-US"/>
-        </w:rPr>
-        <w:t>Assist the Student Union President in fulfilling and exercising all of the aforementioned duties and responsibilities.</w:t>
-      </w:r>
-    </w:p>
-    <w:p>
-      <w:pPr>
-        <w:pStyle w:val="ListParagraph"/>
-        <w:numPr>
-          <w:ilvl w:val="2"/>
-          <w:numId w:val="35"/>
-        </w:numPr>
-        <w:spacing w:before="0" w:after="0" w:line="240" w:lineRule="auto"/>
-        <w:textAlignment w:val="baseline"/>
-        <w:rPr>
-          <w:rFonts w:ascii="Times New Roman" w:eastAsia="Times New Roman" w:hAnsi="Times New Roman" w:cs="Times New Roman"/>
-          <w:color w:val="000000"/>
-          <w:sz w:val="22"/>
-          <w:szCs w:val="22"/>
-          <w:lang w:eastAsia="en-US"/>
-        </w:rPr>
-      </w:pPr>
-      <w:r>
-        <w:rPr>
-          <w:rFonts w:ascii="Times New Roman" w:eastAsia="Times New Roman" w:hAnsi="Times New Roman" w:cs="Times New Roman"/>
-          <w:color w:val="000000"/>
-          <w:sz w:val="22"/>
-          <w:szCs w:val="22"/>
-          <w:lang w:eastAsia="en-US"/>
-        </w:rPr>
-        <w:t>Serve as a voting member in both the Executive Council and the Budget Committee.</w:t>
-      </w:r>
-    </w:p>
-    <w:p>
-      <w:pPr>
-        <w:pStyle w:val="ListParagraph"/>
-        <w:numPr>
-          <w:ilvl w:val="2"/>
-          <w:numId w:val="35"/>
-        </w:numPr>
-        <w:spacing w:before="0" w:after="0" w:line="240" w:lineRule="auto"/>
-        <w:textAlignment w:val="baseline"/>
-        <w:rPr>
-          <w:rFonts w:ascii="Times New Roman" w:eastAsia="Times New Roman" w:hAnsi="Times New Roman" w:cs="Times New Roman"/>
-          <w:color w:val="000000"/>
-          <w:sz w:val="22"/>
-          <w:szCs w:val="22"/>
-          <w:lang w:eastAsia="en-US"/>
-        </w:rPr>
-      </w:pPr>
-      <w:r>
-        <w:rPr>
-          <w:rFonts w:ascii="Times New Roman" w:eastAsia="Times New Roman" w:hAnsi="Times New Roman" w:cs="Times New Roman"/>
-          <w:color w:val="000000"/>
-          <w:sz w:val="22"/>
-          <w:szCs w:val="22"/>
-          <w:lang w:eastAsia="en-US"/>
-        </w:rPr>
-        <w:t>Serve on the School Leadership Team.</w:t>
-      </w:r>
-    </w:p>
-    <w:p>
-      <w:pPr>
-        <w:pStyle w:val="ListParagraph"/>
-        <w:numPr>
-          <w:ilvl w:val="2"/>
-          <w:numId w:val="35"/>
-        </w:numPr>
-        <w:spacing w:before="0" w:after="0" w:line="240" w:lineRule="auto"/>
-        <w:textAlignment w:val="baseline"/>
-        <w:rPr>
-          <w:rFonts w:ascii="Times New Roman" w:eastAsia="Times New Roman" w:hAnsi="Times New Roman" w:cs="Times New Roman"/>
-          <w:color w:val="000000"/>
-          <w:sz w:val="22"/>
-          <w:szCs w:val="22"/>
-          <w:lang w:eastAsia="en-US"/>
-        </w:rPr>
-      </w:pPr>
-      <w:r>
-        <w:rPr>
-          <w:rFonts w:ascii="Times New Roman" w:eastAsia="Times New Roman" w:hAnsi="Times New Roman" w:cs="Times New Roman"/>
-          <w:color w:val="000000"/>
-          <w:sz w:val="22"/>
-          <w:szCs w:val="22"/>
-          <w:lang w:eastAsia="en-US"/>
-        </w:rPr>
-        <w:t>Fulfill the responsibilities in the absence or removal of the President from office.</w:t>
-      </w:r>
-    </w:p>
-    <w:p>
-      <w:pPr>
-        <w:pStyle w:val="ListParagraph"/>
-        <w:numPr>
-          <w:ilvl w:val="2"/>
-          <w:numId w:val="35"/>
-        </w:numPr>
-        <w:spacing w:before="0" w:after="0" w:line="240" w:lineRule="auto"/>
-        <w:textAlignment w:val="baseline"/>
-        <w:rPr>
-          <w:rFonts w:ascii="Times New Roman" w:eastAsia="Times New Roman" w:hAnsi="Times New Roman" w:cs="Times New Roman"/>
-          <w:color w:val="000000"/>
-          <w:sz w:val="22"/>
-          <w:szCs w:val="22"/>
-          <w:lang w:eastAsia="en-US"/>
-        </w:rPr>
-      </w:pPr>
-      <w:r>
-        <w:rPr>
-          <w:rFonts w:ascii="Times New Roman" w:eastAsia="Times New Roman" w:hAnsi="Times New Roman" w:cs="Times New Roman"/>
-          <w:color w:val="000000"/>
-          <w:sz w:val="22"/>
-          <w:szCs w:val="22"/>
-          <w:lang w:eastAsia="en-US"/>
-        </w:rPr>
-        <w:t xml:space="preserve">Be elected on the same ticket as the Student Union president by popular vote in an election held in the </w:t>
-      </w:r>
-      <w:r>
-        <w:rPr>
-          <w:rFonts w:ascii="Times New Roman" w:eastAsia="Times New Roman" w:hAnsi="Times New Roman" w:cs="Times New Roman"/>
-          <w:color w:val="000000"/>
-          <w:sz w:val="22"/>
-          <w:szCs w:val="22"/>
-          <w:lang w:eastAsia="en-US"/>
-        </w:rPr>
-        <w:t>spring</w:t>
-      </w:r>
-      <w:r>
-        <w:rPr>
-          <w:rFonts w:ascii="Times New Roman" w:eastAsia="Times New Roman" w:hAnsi="Times New Roman" w:cs="Times New Roman"/>
-          <w:color w:val="000000"/>
-          <w:sz w:val="22"/>
-          <w:szCs w:val="22"/>
-          <w:lang w:eastAsia="en-US"/>
-        </w:rPr>
-        <w:t xml:space="preserve"> term and take office on the first day of the administration of Regents exams in June.</w:t>
-      </w:r>
-    </w:p>
-    <w:p>
-      <w:pPr>
-        <w:pStyle w:val="ListParagraph"/>
-        <w:numPr>
-          <w:ilvl w:val="2"/>
-          <w:numId w:val="35"/>
-        </w:numPr>
-        <w:spacing w:before="0" w:after="0" w:line="240" w:lineRule="auto"/>
-        <w:textAlignment w:val="baseline"/>
-        <w:rPr>
-          <w:rFonts w:ascii="Times New Roman" w:eastAsia="Times New Roman" w:hAnsi="Times New Roman" w:cs="Times New Roman"/>
-          <w:color w:val="000000"/>
-          <w:sz w:val="22"/>
-          <w:szCs w:val="22"/>
-          <w:lang w:eastAsia="en-US"/>
-        </w:rPr>
-      </w:pPr>
-      <w:r>
-        <w:rPr>
-          <w:rFonts w:ascii="Times New Roman" w:eastAsia="Times New Roman" w:hAnsi="Times New Roman" w:cs="Times New Roman"/>
-          <w:color w:val="000000"/>
-          <w:sz w:val="22"/>
-          <w:szCs w:val="22"/>
-          <w:lang w:eastAsia="en-US"/>
-        </w:rPr>
-        <w:t>Serve as Student Union Vice President until new elections are held and the winners assume office.</w:t>
-      </w:r>
-    </w:p>
-    <w:p>
-      <w:pPr>
-        <w:pStyle w:val="Heading2"/>
-      </w:pPr>
-      <w:bookmarkStart w:id="9" w:name="_Toc428698264"/>
-      <w:r>
-        <w:t>Freshman Class President</w:t>
-      </w:r>
-      <w:bookmarkEnd w:id="9"/>
-    </w:p>
-    <w:p>
-      <w:pPr>
-        <w:pStyle w:val="ListParagraph"/>
-        <w:numPr>
-          <w:ilvl w:val="2"/>
-          <w:numId w:val="35"/>
-        </w:numPr>
-        <w:spacing w:before="0" w:after="0" w:line="240" w:lineRule="auto"/>
-        <w:textAlignment w:val="baseline"/>
-        <w:rPr>
-          <w:rFonts w:ascii="Times New Roman" w:eastAsia="Times New Roman" w:hAnsi="Times New Roman" w:cs="Times New Roman"/>
-          <w:color w:val="000000"/>
-          <w:sz w:val="22"/>
-          <w:szCs w:val="22"/>
-          <w:lang w:eastAsia="en-US"/>
-        </w:rPr>
-      </w:pPr>
-      <w:r>
-        <w:rPr>
-          <w:rFonts w:ascii="Times New Roman" w:eastAsia="Times New Roman" w:hAnsi="Times New Roman" w:cs="Times New Roman"/>
-          <w:color w:val="000000"/>
-          <w:sz w:val="22"/>
-          <w:szCs w:val="22"/>
-          <w:lang w:eastAsia="en-US"/>
-        </w:rPr>
-        <w:t>Represent the views of each respective class in all inter-Student Union discussions, and the consensus view of the Student Union in all student meetings when present.</w:t>
-      </w:r>
-    </w:p>
-    <w:p>
-      <w:pPr>
-        <w:pStyle w:val="ListParagraph"/>
-        <w:numPr>
-          <w:ilvl w:val="2"/>
-          <w:numId w:val="35"/>
-        </w:numPr>
-        <w:spacing w:before="0" w:after="0" w:line="240" w:lineRule="auto"/>
-        <w:textAlignment w:val="baseline"/>
-        <w:rPr>
-          <w:rFonts w:ascii="Times New Roman" w:eastAsia="Times New Roman" w:hAnsi="Times New Roman" w:cs="Times New Roman"/>
-          <w:color w:val="000000"/>
-          <w:sz w:val="22"/>
-          <w:szCs w:val="22"/>
-          <w:lang w:eastAsia="en-US"/>
-        </w:rPr>
-      </w:pPr>
-      <w:r>
-        <w:rPr>
-          <w:rFonts w:ascii="Times New Roman" w:eastAsia="Times New Roman" w:hAnsi="Times New Roman" w:cs="Times New Roman"/>
-          <w:color w:val="000000"/>
-          <w:sz w:val="22"/>
-          <w:szCs w:val="22"/>
-          <w:lang w:eastAsia="en-US"/>
-        </w:rPr>
-        <w:t>Lead the grade in special projects that the grade wishes to undertake for its own or the school’s benefit.</w:t>
-      </w:r>
-    </w:p>
-    <w:p>
-      <w:pPr>
-        <w:pStyle w:val="ListParagraph"/>
-        <w:numPr>
-          <w:ilvl w:val="2"/>
-          <w:numId w:val="35"/>
-        </w:numPr>
-        <w:spacing w:before="0" w:after="0" w:line="240" w:lineRule="auto"/>
-        <w:textAlignment w:val="baseline"/>
-        <w:rPr>
-          <w:rFonts w:ascii="Times New Roman" w:eastAsia="Times New Roman" w:hAnsi="Times New Roman" w:cs="Times New Roman"/>
-          <w:color w:val="000000"/>
-          <w:sz w:val="22"/>
-          <w:szCs w:val="22"/>
-          <w:lang w:eastAsia="en-US"/>
-        </w:rPr>
-      </w:pPr>
-      <w:r>
-        <w:rPr>
-          <w:rFonts w:ascii="Times New Roman" w:eastAsia="Times New Roman" w:hAnsi="Times New Roman" w:cs="Times New Roman"/>
-          <w:color w:val="000000"/>
-          <w:sz w:val="22"/>
-          <w:szCs w:val="22"/>
-          <w:lang w:eastAsia="en-US"/>
-        </w:rPr>
-        <w:t>Promote spirit, unity, and activity within the grade.</w:t>
-      </w:r>
-    </w:p>
-    <w:p>
-      <w:pPr>
-        <w:pStyle w:val="ListParagraph"/>
-        <w:numPr>
-          <w:ilvl w:val="2"/>
-          <w:numId w:val="35"/>
-        </w:numPr>
-        <w:spacing w:before="0" w:after="0" w:line="240" w:lineRule="auto"/>
-        <w:textAlignment w:val="baseline"/>
-        <w:rPr>
-          <w:rFonts w:ascii="Times New Roman" w:eastAsia="Times New Roman" w:hAnsi="Times New Roman" w:cs="Times New Roman"/>
-          <w:color w:val="000000"/>
-          <w:sz w:val="22"/>
-          <w:szCs w:val="22"/>
-          <w:lang w:eastAsia="en-US"/>
-        </w:rPr>
-      </w:pPr>
-      <w:r>
-        <w:rPr>
-          <w:rFonts w:ascii="Times New Roman" w:eastAsia="Times New Roman" w:hAnsi="Times New Roman" w:cs="Times New Roman"/>
-          <w:color w:val="000000"/>
-          <w:sz w:val="22"/>
-          <w:szCs w:val="22"/>
-          <w:lang w:eastAsia="en-US"/>
-        </w:rPr>
-        <w:t>Serve as a voting member in both the Executive Council and the Budget Committee.</w:t>
-      </w:r>
-    </w:p>
-    <w:p>
-      <w:pPr>
-        <w:pStyle w:val="ListParagraph"/>
-        <w:numPr>
-          <w:ilvl w:val="2"/>
-          <w:numId w:val="35"/>
-        </w:numPr>
-        <w:spacing w:before="0" w:after="0" w:line="240" w:lineRule="auto"/>
-        <w:textAlignment w:val="baseline"/>
-        <w:rPr>
-          <w:rFonts w:ascii="Times New Roman" w:eastAsia="Times New Roman" w:hAnsi="Times New Roman" w:cs="Times New Roman"/>
-          <w:color w:val="000000"/>
-          <w:sz w:val="22"/>
-          <w:szCs w:val="22"/>
-          <w:lang w:eastAsia="en-US"/>
-        </w:rPr>
-      </w:pPr>
-      <w:r>
-        <w:rPr>
-          <w:rFonts w:ascii="Times New Roman" w:eastAsia="Times New Roman" w:hAnsi="Times New Roman" w:cs="Times New Roman"/>
-          <w:color w:val="000000"/>
-          <w:sz w:val="22"/>
-          <w:szCs w:val="22"/>
-          <w:lang w:eastAsia="en-US"/>
-        </w:rPr>
-        <w:t xml:space="preserve">Be elected in the </w:t>
-      </w:r>
-      <w:r>
-        <w:rPr>
-          <w:rFonts w:ascii="Times New Roman" w:eastAsia="Times New Roman" w:hAnsi="Times New Roman" w:cs="Times New Roman"/>
-          <w:color w:val="000000"/>
-          <w:sz w:val="22"/>
-          <w:szCs w:val="22"/>
-          <w:lang w:eastAsia="en-US"/>
-        </w:rPr>
-        <w:t>fall</w:t>
-      </w:r>
-      <w:r>
-        <w:rPr>
-          <w:rFonts w:ascii="Times New Roman" w:eastAsia="Times New Roman" w:hAnsi="Times New Roman" w:cs="Times New Roman"/>
-          <w:color w:val="000000"/>
-          <w:sz w:val="22"/>
-          <w:szCs w:val="22"/>
-          <w:lang w:eastAsia="en-US"/>
-        </w:rPr>
-        <w:t xml:space="preserve"> term by a popular class-wide vote and take office the day after elections.</w:t>
-      </w:r>
-    </w:p>
-    <w:p>
-      <w:pPr>
-        <w:pStyle w:val="ListParagraph"/>
-        <w:numPr>
-          <w:ilvl w:val="2"/>
-          <w:numId w:val="35"/>
-        </w:numPr>
-        <w:spacing w:before="0" w:after="0" w:line="240" w:lineRule="auto"/>
-        <w:textAlignment w:val="baseline"/>
-        <w:rPr>
-          <w:rFonts w:ascii="Times New Roman" w:eastAsia="Times New Roman" w:hAnsi="Times New Roman" w:cs="Times New Roman"/>
-          <w:color w:val="000000"/>
-          <w:sz w:val="22"/>
-          <w:szCs w:val="22"/>
-          <w:lang w:eastAsia="en-US"/>
-        </w:rPr>
-      </w:pPr>
-      <w:r>
-        <w:rPr>
-          <w:rFonts w:ascii="Times New Roman" w:eastAsia="Times New Roman" w:hAnsi="Times New Roman" w:cs="Times New Roman"/>
-          <w:color w:val="000000"/>
-          <w:sz w:val="22"/>
-          <w:szCs w:val="22"/>
-          <w:lang w:eastAsia="en-US"/>
-        </w:rPr>
-        <w:t xml:space="preserve">Serve as President until the last school day of their respective </w:t>
-      </w:r>
-      <w:r>
-        <w:rPr>
-          <w:rFonts w:ascii="Times New Roman" w:eastAsia="Times New Roman" w:hAnsi="Times New Roman" w:cs="Times New Roman"/>
-          <w:color w:val="000000"/>
-          <w:sz w:val="22"/>
-          <w:szCs w:val="22"/>
-          <w:lang w:eastAsia="en-US"/>
-        </w:rPr>
-        <w:t>freshman</w:t>
-      </w:r>
-      <w:r>
-        <w:rPr>
-          <w:rFonts w:ascii="Times New Roman" w:eastAsia="Times New Roman" w:hAnsi="Times New Roman" w:cs="Times New Roman"/>
-          <w:color w:val="000000"/>
-          <w:sz w:val="22"/>
-          <w:szCs w:val="22"/>
-          <w:lang w:eastAsia="en-US"/>
-        </w:rPr>
-        <w:t xml:space="preserve"> year.</w:t>
-      </w:r>
-    </w:p>
-    <w:p>
-      <w:pPr>
-        <w:pStyle w:val="ListParagraph"/>
-        <w:numPr>
-          <w:ilvl w:val="2"/>
-          <w:numId w:val="35"/>
-        </w:numPr>
-        <w:spacing w:before="0" w:after="0" w:line="240" w:lineRule="auto"/>
-        <w:textAlignment w:val="baseline"/>
-        <w:rPr>
-          <w:rFonts w:ascii="Times New Roman" w:eastAsia="Times New Roman" w:hAnsi="Times New Roman" w:cs="Times New Roman"/>
-          <w:color w:val="000000"/>
-          <w:sz w:val="22"/>
-          <w:szCs w:val="22"/>
-          <w:lang w:eastAsia="en-US"/>
-        </w:rPr>
-      </w:pPr>
-      <w:r>
-        <w:rPr>
-          <w:rFonts w:ascii="Times New Roman" w:eastAsia="Times New Roman" w:hAnsi="Times New Roman" w:cs="Times New Roman"/>
-          <w:color w:val="000000"/>
-          <w:sz w:val="22"/>
-          <w:szCs w:val="22"/>
-          <w:lang w:eastAsia="en-US"/>
-        </w:rPr>
-        <w:t xml:space="preserve">Propose a system of organizing and distributing information to the </w:t>
+        <w:t>Propose a system of organizing</w:t>
+      </w:r>
+      <w:r>
+        <w:rPr>
+          <w:rFonts w:ascii="Times New Roman" w:eastAsia="Times New Roman" w:hAnsi="Times New Roman" w:cs="Times New Roman"/>
+          <w:color w:val="000000"/>
+          <w:sz w:val="22"/>
+          <w:szCs w:val="22"/>
+          <w:lang w:eastAsia="en-US"/>
+        </w:rPr>
+        <w:t>,</w:t>
+      </w:r>
+      <w:r>
+        <w:rPr>
+          <w:rFonts w:ascii="Times New Roman" w:eastAsia="Times New Roman" w:hAnsi="Times New Roman" w:cs="Times New Roman"/>
+          <w:color w:val="000000"/>
+          <w:sz w:val="22"/>
+          <w:szCs w:val="22"/>
+          <w:lang w:eastAsia="en-US"/>
+        </w:rPr>
+        <w:t xml:space="preserve"> and distributing information to the </w:t>
       </w:r>
       <w:r>
         <w:rPr>
@@ -4395,10 +4407,222 @@
       <w:pPr>
         <w:pStyle w:val="Heading2"/>
       </w:pPr>
-      <w:bookmarkStart w:id="10" w:name="_Toc428698265"/>
+      <w:bookmarkStart w:id="9" w:name="_Toc428698265"/>
       <w:r>
         <w:t>Freshman Class Vice President</w:t>
       </w:r>
+      <w:bookmarkEnd w:id="9"/>
+    </w:p>
+    <w:p>
+      <w:pPr>
+        <w:numPr>
+          <w:ilvl w:val="2"/>
+          <w:numId w:val="35"/>
+        </w:numPr>
+        <w:spacing w:before="0" w:after="0" w:line="240" w:lineRule="auto"/>
+        <w:textAlignment w:val="baseline"/>
+        <w:rPr>
+          <w:rFonts w:ascii="Times New Roman" w:eastAsia="Times New Roman" w:hAnsi="Times New Roman" w:cs="Times New Roman"/>
+          <w:color w:val="000000"/>
+          <w:sz w:val="22"/>
+          <w:szCs w:val="22"/>
+          <w:lang w:eastAsia="en-US"/>
+        </w:rPr>
+      </w:pPr>
+      <w:r>
+        <w:rPr>
+          <w:rFonts w:ascii="Times New Roman" w:eastAsia="Times New Roman" w:hAnsi="Times New Roman" w:cs="Times New Roman"/>
+          <w:color w:val="000000"/>
+          <w:sz w:val="22"/>
+          <w:szCs w:val="22"/>
+          <w:lang w:eastAsia="en-US"/>
+        </w:rPr>
+        <w:t>Represent the views of each respective class in all inter-Student Union discussions, and the consensus view of the Student Union in all student meetings when present.</w:t>
+      </w:r>
+    </w:p>
+    <w:p>
+      <w:pPr>
+        <w:numPr>
+          <w:ilvl w:val="2"/>
+          <w:numId w:val="35"/>
+        </w:numPr>
+        <w:spacing w:before="0" w:after="0" w:line="240" w:lineRule="auto"/>
+        <w:textAlignment w:val="baseline"/>
+        <w:rPr>
+          <w:rFonts w:ascii="Times New Roman" w:eastAsia="Times New Roman" w:hAnsi="Times New Roman" w:cs="Times New Roman"/>
+          <w:color w:val="000000"/>
+          <w:sz w:val="22"/>
+          <w:szCs w:val="22"/>
+          <w:lang w:eastAsia="en-US"/>
+        </w:rPr>
+      </w:pPr>
+      <w:r>
+        <w:rPr>
+          <w:rFonts w:ascii="Times New Roman" w:eastAsia="Times New Roman" w:hAnsi="Times New Roman" w:cs="Times New Roman"/>
+          <w:color w:val="000000"/>
+          <w:sz w:val="22"/>
+          <w:szCs w:val="22"/>
+          <w:lang w:eastAsia="en-US"/>
+        </w:rPr>
+        <w:t>Assist the President in leading special projects that the grade wishes to undertake for its own or the school’s benefit.</w:t>
+      </w:r>
+    </w:p>
+    <w:p>
+      <w:pPr>
+        <w:numPr>
+          <w:ilvl w:val="2"/>
+          <w:numId w:val="35"/>
+        </w:numPr>
+        <w:spacing w:before="0" w:after="0" w:line="240" w:lineRule="auto"/>
+        <w:textAlignment w:val="baseline"/>
+        <w:rPr>
+          <w:rFonts w:ascii="Times New Roman" w:eastAsia="Times New Roman" w:hAnsi="Times New Roman" w:cs="Times New Roman"/>
+          <w:color w:val="000000"/>
+          <w:sz w:val="22"/>
+          <w:szCs w:val="22"/>
+          <w:lang w:eastAsia="en-US"/>
+        </w:rPr>
+      </w:pPr>
+      <w:r>
+        <w:rPr>
+          <w:rFonts w:ascii="Times New Roman" w:eastAsia="Times New Roman" w:hAnsi="Times New Roman" w:cs="Times New Roman"/>
+          <w:color w:val="000000"/>
+          <w:sz w:val="22"/>
+          <w:szCs w:val="22"/>
+          <w:lang w:eastAsia="en-US"/>
+        </w:rPr>
+        <w:t>Promote spirit, unity, and activity within the grade.</w:t>
+      </w:r>
+    </w:p>
+    <w:p>
+      <w:pPr>
+        <w:numPr>
+          <w:ilvl w:val="2"/>
+          <w:numId w:val="35"/>
+        </w:numPr>
+        <w:spacing w:before="0" w:after="0" w:line="240" w:lineRule="auto"/>
+        <w:textAlignment w:val="baseline"/>
+        <w:rPr>
+          <w:rFonts w:ascii="Times New Roman" w:eastAsia="Times New Roman" w:hAnsi="Times New Roman" w:cs="Times New Roman"/>
+          <w:color w:val="000000"/>
+          <w:sz w:val="22"/>
+          <w:szCs w:val="22"/>
+          <w:lang w:eastAsia="en-US"/>
+        </w:rPr>
+      </w:pPr>
+      <w:r>
+        <w:rPr>
+          <w:rFonts w:ascii="Times New Roman" w:eastAsia="Times New Roman" w:hAnsi="Times New Roman" w:cs="Times New Roman"/>
+          <w:color w:val="000000"/>
+          <w:sz w:val="22"/>
+          <w:szCs w:val="22"/>
+          <w:lang w:eastAsia="en-US"/>
+        </w:rPr>
+        <w:t>Serve as a voting member in both the Executive Council and the Budget Committee.</w:t>
+      </w:r>
+    </w:p>
+    <w:p>
+      <w:pPr>
+        <w:numPr>
+          <w:ilvl w:val="2"/>
+          <w:numId w:val="35"/>
+        </w:numPr>
+        <w:spacing w:before="0" w:after="0" w:line="240" w:lineRule="auto"/>
+        <w:textAlignment w:val="baseline"/>
+        <w:rPr>
+          <w:rFonts w:ascii="Times New Roman" w:eastAsia="Times New Roman" w:hAnsi="Times New Roman" w:cs="Times New Roman"/>
+          <w:color w:val="000000"/>
+          <w:sz w:val="22"/>
+          <w:szCs w:val="22"/>
+          <w:lang w:eastAsia="en-US"/>
+        </w:rPr>
+      </w:pPr>
+      <w:r>
+        <w:rPr>
+          <w:rFonts w:ascii="Times New Roman" w:eastAsia="Times New Roman" w:hAnsi="Times New Roman" w:cs="Times New Roman"/>
+          <w:color w:val="000000"/>
+          <w:sz w:val="22"/>
+          <w:szCs w:val="22"/>
+          <w:lang w:eastAsia="en-US"/>
+        </w:rPr>
+        <w:t xml:space="preserve">Be elected in the same ticket as the Freshman Class President in the </w:t>
+      </w:r>
+      <w:r>
+        <w:rPr>
+          <w:rFonts w:ascii="Times New Roman" w:eastAsia="Times New Roman" w:hAnsi="Times New Roman" w:cs="Times New Roman"/>
+          <w:color w:val="000000"/>
+          <w:sz w:val="22"/>
+          <w:szCs w:val="22"/>
+          <w:lang w:eastAsia="en-US"/>
+        </w:rPr>
+        <w:t>fall</w:t>
+      </w:r>
+      <w:r>
+        <w:rPr>
+          <w:rFonts w:ascii="Times New Roman" w:eastAsia="Times New Roman" w:hAnsi="Times New Roman" w:cs="Times New Roman"/>
+          <w:color w:val="000000"/>
+          <w:sz w:val="22"/>
+          <w:szCs w:val="22"/>
+          <w:lang w:eastAsia="en-US"/>
+        </w:rPr>
+        <w:t xml:space="preserve"> term by a popular class-wide vote and take office the day after elections.</w:t>
+      </w:r>
+    </w:p>
+    <w:p>
+      <w:pPr>
+        <w:numPr>
+          <w:ilvl w:val="2"/>
+          <w:numId w:val="35"/>
+        </w:numPr>
+        <w:spacing w:before="0" w:after="0" w:line="240" w:lineRule="auto"/>
+        <w:textAlignment w:val="baseline"/>
+        <w:rPr>
+          <w:rFonts w:ascii="Times New Roman" w:eastAsia="Times New Roman" w:hAnsi="Times New Roman" w:cs="Times New Roman"/>
+          <w:color w:val="000000"/>
+          <w:sz w:val="22"/>
+          <w:szCs w:val="22"/>
+          <w:lang w:eastAsia="en-US"/>
+        </w:rPr>
+      </w:pPr>
+      <w:r>
+        <w:rPr>
+          <w:rFonts w:ascii="Times New Roman" w:eastAsia="Times New Roman" w:hAnsi="Times New Roman" w:cs="Times New Roman"/>
+          <w:color w:val="000000"/>
+          <w:sz w:val="22"/>
+          <w:szCs w:val="22"/>
+          <w:lang w:eastAsia="en-US"/>
+        </w:rPr>
+        <w:t xml:space="preserve">Serve as Vice President until the last school day of their respective </w:t>
+      </w:r>
+      <w:r>
+        <w:rPr>
+          <w:rFonts w:ascii="Times New Roman" w:eastAsia="Times New Roman" w:hAnsi="Times New Roman" w:cs="Times New Roman"/>
+          <w:color w:val="000000"/>
+          <w:sz w:val="22"/>
+          <w:szCs w:val="22"/>
+          <w:lang w:eastAsia="en-US"/>
+        </w:rPr>
+        <w:t>freshman</w:t>
+      </w:r>
+      <w:r>
+        <w:rPr>
+          <w:rFonts w:ascii="Times New Roman" w:eastAsia="Times New Roman" w:hAnsi="Times New Roman" w:cs="Times New Roman"/>
+          <w:color w:val="000000"/>
+          <w:sz w:val="22"/>
+          <w:szCs w:val="22"/>
+          <w:lang w:eastAsia="en-US"/>
+        </w:rPr>
+        <w:t xml:space="preserve"> year.</w:t>
+      </w:r>
+    </w:p>
+    <w:p>
+      <w:pPr>
+        <w:pStyle w:val="Heading2"/>
+      </w:pPr>
+      <w:bookmarkStart w:id="10" w:name="_Toc428698266"/>
+      <w:r>
+        <w:t>Sophomore, Junior, and Senior Class Presidents</w:t>
+      </w:r>
       <w:bookmarkEnd w:id="10"/>
     </w:p>
     <w:p>
@@ -4452,7 +4676,7 @@
           <w:szCs w:val="22"/>
           <w:lang w:eastAsia="en-US"/>
         </w:rPr>
-        <w:t>Assist the President in leading special projects that the grade wishes to undertake for its own or the school’s benefit.</w:t>
+        <w:t>Lead the grade in special projects that the grade wishes to undertake for its own or the school’s benefit.</w:t>
       </w:r>
     </w:p>
     <w:p>
@@ -4533,27 +4757,39 @@
           <w:szCs w:val="22"/>
           <w:lang w:eastAsia="en-US"/>
         </w:rPr>
-        <w:t xml:space="preserve">Be elected in the same ticket as the Freshman Class President in the </w:t>
-      </w:r>
-      <w:r>
-        <w:rPr>
-          <w:rFonts w:ascii="Times New Roman" w:eastAsia="Times New Roman" w:hAnsi="Times New Roman" w:cs="Times New Roman"/>
-          <w:color w:val="000000"/>
-          <w:sz w:val="22"/>
-          <w:szCs w:val="22"/>
-          <w:lang w:eastAsia="en-US"/>
-        </w:rPr>
-        <w:t>fall</w:t>
-      </w:r>
-      <w:r>
-        <w:rPr>
-          <w:rFonts w:ascii="Times New Roman" w:eastAsia="Times New Roman" w:hAnsi="Times New Roman" w:cs="Times New Roman"/>
-          <w:color w:val="000000"/>
-          <w:sz w:val="22"/>
-          <w:szCs w:val="22"/>
-          <w:lang w:eastAsia="en-US"/>
-        </w:rPr>
-        <w:t xml:space="preserve"> term by a popular class-wide vote and take office the day after elections.</w:t>
+        <w:t xml:space="preserve">Be elected in the </w:t>
+      </w:r>
+      <w:r>
+        <w:rPr>
+          <w:rFonts w:ascii="Times New Roman" w:eastAsia="Times New Roman" w:hAnsi="Times New Roman" w:cs="Times New Roman"/>
+          <w:color w:val="000000"/>
+          <w:sz w:val="22"/>
+          <w:szCs w:val="22"/>
+          <w:lang w:eastAsia="en-US"/>
+        </w:rPr>
+        <w:t>spring</w:t>
+      </w:r>
+      <w:r>
+        <w:rPr>
+          <w:rFonts w:ascii="Times New Roman" w:eastAsia="Times New Roman" w:hAnsi="Times New Roman" w:cs="Times New Roman"/>
+          <w:color w:val="000000"/>
+          <w:sz w:val="22"/>
+          <w:szCs w:val="22"/>
+          <w:lang w:eastAsia="en-US"/>
+        </w:rPr>
+        <w:t xml:space="preserve"> term by popula</w:t>
+      </w:r>
+      <w:bookmarkStart w:id="11" w:name="_GoBack"/>
+      <w:bookmarkEnd w:id="11"/>
+      <w:r>
+        <w:rPr>
+          <w:rFonts w:ascii="Times New Roman" w:eastAsia="Times New Roman" w:hAnsi="Times New Roman" w:cs="Times New Roman"/>
+          <w:color w:val="000000"/>
+          <w:sz w:val="22"/>
+          <w:szCs w:val="22"/>
+          <w:lang w:eastAsia="en-US"/>
+        </w:rPr>
+        <w:t>r class-wide vote, and take office on the first day of administration of Regents exams in June.</w:t>
       </w:r>
     </w:p>
     <w:p>
@@ -4580,38 +4816,8 @@
           <w:szCs w:val="22"/>
           <w:lang w:eastAsia="en-US"/>
         </w:rPr>
-        <w:t xml:space="preserve">Serve as Vice President until the last school day of their respective </w:t>
-      </w:r>
-      <w:r>
-        <w:rPr>
-          <w:rFonts w:ascii="Times New Roman" w:eastAsia="Times New Roman" w:hAnsi="Times New Roman" w:cs="Times New Roman"/>
-          <w:color w:val="000000"/>
-          <w:sz w:val="22"/>
-          <w:szCs w:val="22"/>
-          <w:lang w:eastAsia="en-US"/>
-        </w:rPr>
-        <w:t>freshman</w:t>
-      </w:r>
-      <w:r>
-        <w:rPr>
-          <w:rFonts w:ascii="Times New Roman" w:eastAsia="Times New Roman" w:hAnsi="Times New Roman" w:cs="Times New Roman"/>
-          <w:color w:val="000000"/>
-          <w:sz w:val="22"/>
-          <w:szCs w:val="22"/>
-          <w:lang w:eastAsia="en-US"/>
-        </w:rPr>
-        <w:t xml:space="preserve"> year.</w:t>
-      </w:r>
-    </w:p>
-    <w:p>
-      <w:pPr>
-        <w:pStyle w:val="Heading2"/>
-      </w:pPr>
-      <w:bookmarkStart w:id="11" w:name="_Toc428698266"/>
-      <w:r>
-        <w:t>Sophomore, Junior, and Senior Class Presidents</w:t>
-      </w:r>
-      <w:bookmarkEnd w:id="11"/>
+        <w:t>Serve as Class Presidents until new elections are held and the winners assume office.</w:t>
+      </w:r>
     </w:p>
     <w:p>
       <w:pPr>
@@ -4637,189 +4843,27 @@
           <w:szCs w:val="22"/>
           <w:lang w:eastAsia="en-US"/>
         </w:rPr>
-        <w:t>Represent the views of each respective class in all inter-Student Union discussions, and the consensus view of the Student Union in all student meetings when present.</w:t>
-      </w:r>
-    </w:p>
-    <w:p>
-      <w:pPr>
-        <w:numPr>
-          <w:ilvl w:val="2"/>
-          <w:numId w:val="35"/>
-        </w:numPr>
-        <w:spacing w:before="0" w:after="0" w:line="240" w:lineRule="auto"/>
-        <w:textAlignment w:val="baseline"/>
-        <w:rPr>
-          <w:rFonts w:ascii="Times New Roman" w:eastAsia="Times New Roman" w:hAnsi="Times New Roman" w:cs="Times New Roman"/>
-          <w:color w:val="000000"/>
-          <w:sz w:val="22"/>
-          <w:szCs w:val="22"/>
-          <w:lang w:eastAsia="en-US"/>
-        </w:rPr>
-      </w:pPr>
-      <w:r>
-        <w:rPr>
-          <w:rFonts w:ascii="Times New Roman" w:eastAsia="Times New Roman" w:hAnsi="Times New Roman" w:cs="Times New Roman"/>
-          <w:color w:val="000000"/>
-          <w:sz w:val="22"/>
-          <w:szCs w:val="22"/>
-          <w:lang w:eastAsia="en-US"/>
-        </w:rPr>
-        <w:t>Lead the grade in special projects that the grade wishes to undertake for its own or the school’s benefit.</w:t>
-      </w:r>
-    </w:p>
-    <w:p>
-      <w:pPr>
-        <w:numPr>
-          <w:ilvl w:val="2"/>
-          <w:numId w:val="35"/>
-        </w:numPr>
-        <w:spacing w:before="0" w:after="0" w:line="240" w:lineRule="auto"/>
-        <w:textAlignment w:val="baseline"/>
-        <w:rPr>
-          <w:rFonts w:ascii="Times New Roman" w:eastAsia="Times New Roman" w:hAnsi="Times New Roman" w:cs="Times New Roman"/>
-          <w:color w:val="000000"/>
-          <w:sz w:val="22"/>
-          <w:szCs w:val="22"/>
-          <w:lang w:eastAsia="en-US"/>
-        </w:rPr>
-      </w:pPr>
-      <w:r>
-        <w:rPr>
-          <w:rFonts w:ascii="Times New Roman" w:eastAsia="Times New Roman" w:hAnsi="Times New Roman" w:cs="Times New Roman"/>
-          <w:color w:val="000000"/>
-          <w:sz w:val="22"/>
-          <w:szCs w:val="22"/>
-          <w:lang w:eastAsia="en-US"/>
-        </w:rPr>
-        <w:t>Promote spirit, unity, and activity within the grade.</w:t>
-      </w:r>
-    </w:p>
-    <w:p>
-      <w:pPr>
-        <w:numPr>
-          <w:ilvl w:val="2"/>
-          <w:numId w:val="35"/>
-        </w:numPr>
-        <w:spacing w:before="0" w:after="0" w:line="240" w:lineRule="auto"/>
-        <w:textAlignment w:val="baseline"/>
-        <w:rPr>
-          <w:rFonts w:ascii="Times New Roman" w:eastAsia="Times New Roman" w:hAnsi="Times New Roman" w:cs="Times New Roman"/>
-          <w:color w:val="000000"/>
-          <w:sz w:val="22"/>
-          <w:szCs w:val="22"/>
-          <w:lang w:eastAsia="en-US"/>
-        </w:rPr>
-      </w:pPr>
-      <w:r>
-        <w:rPr>
-          <w:rFonts w:ascii="Times New Roman" w:eastAsia="Times New Roman" w:hAnsi="Times New Roman" w:cs="Times New Roman"/>
-          <w:color w:val="000000"/>
-          <w:sz w:val="22"/>
-          <w:szCs w:val="22"/>
-          <w:lang w:eastAsia="en-US"/>
-        </w:rPr>
-        <w:t>Serve as a voting member in both the Executive Council and the Budget Committee.</w:t>
-      </w:r>
-    </w:p>
-    <w:p>
-      <w:pPr>
-        <w:numPr>
-          <w:ilvl w:val="2"/>
-          <w:numId w:val="35"/>
-        </w:numPr>
-        <w:spacing w:before="0" w:after="0" w:line="240" w:lineRule="auto"/>
-        <w:textAlignment w:val="baseline"/>
-        <w:rPr>
-          <w:rFonts w:ascii="Times New Roman" w:eastAsia="Times New Roman" w:hAnsi="Times New Roman" w:cs="Times New Roman"/>
-          <w:color w:val="000000"/>
-          <w:sz w:val="22"/>
-          <w:szCs w:val="22"/>
-          <w:lang w:eastAsia="en-US"/>
-        </w:rPr>
-      </w:pPr>
-      <w:r>
-        <w:rPr>
-          <w:rFonts w:ascii="Times New Roman" w:eastAsia="Times New Roman" w:hAnsi="Times New Roman" w:cs="Times New Roman"/>
-          <w:color w:val="000000"/>
-          <w:sz w:val="22"/>
-          <w:szCs w:val="22"/>
-          <w:lang w:eastAsia="en-US"/>
-        </w:rPr>
-        <w:t xml:space="preserve">Be elected in the </w:t>
-      </w:r>
-      <w:r>
-        <w:rPr>
-          <w:rFonts w:ascii="Times New Roman" w:eastAsia="Times New Roman" w:hAnsi="Times New Roman" w:cs="Times New Roman"/>
-          <w:color w:val="000000"/>
-          <w:sz w:val="22"/>
-          <w:szCs w:val="22"/>
-          <w:lang w:eastAsia="en-US"/>
-        </w:rPr>
-        <w:t>spring</w:t>
-      </w:r>
-      <w:r>
-        <w:rPr>
-          <w:rFonts w:ascii="Times New Roman" w:eastAsia="Times New Roman" w:hAnsi="Times New Roman" w:cs="Times New Roman"/>
-          <w:color w:val="000000"/>
-          <w:sz w:val="22"/>
-          <w:szCs w:val="22"/>
-          <w:lang w:eastAsia="en-US"/>
-        </w:rPr>
-        <w:t xml:space="preserve"> term by popular class-wide vote, and take office on the first day of administration of Regents exams in June.</w:t>
-      </w:r>
-    </w:p>
-    <w:p>
-      <w:pPr>
-        <w:numPr>
-          <w:ilvl w:val="2"/>
-          <w:numId w:val="35"/>
-        </w:numPr>
-        <w:spacing w:before="0" w:after="0" w:line="240" w:lineRule="auto"/>
-        <w:textAlignment w:val="baseline"/>
-        <w:rPr>
-          <w:rFonts w:ascii="Times New Roman" w:eastAsia="Times New Roman" w:hAnsi="Times New Roman" w:cs="Times New Roman"/>
-          <w:color w:val="000000"/>
-          <w:sz w:val="22"/>
-          <w:szCs w:val="22"/>
-          <w:lang w:eastAsia="en-US"/>
-        </w:rPr>
-      </w:pPr>
-      <w:r>
-        <w:rPr>
-          <w:rFonts w:ascii="Times New Roman" w:eastAsia="Times New Roman" w:hAnsi="Times New Roman" w:cs="Times New Roman"/>
-          <w:color w:val="000000"/>
-          <w:sz w:val="22"/>
-          <w:szCs w:val="22"/>
-          <w:lang w:eastAsia="en-US"/>
-        </w:rPr>
-        <w:t>Serve as Class Presidents until new elections are held and the winners assume office.</w:t>
-      </w:r>
-    </w:p>
-    <w:p>
-      <w:pPr>
-        <w:numPr>
-          <w:ilvl w:val="2"/>
-          <w:numId w:val="35"/>
-        </w:numPr>
-        <w:spacing w:before="0" w:after="0" w:line="240" w:lineRule="auto"/>
-        <w:textAlignment w:val="baseline"/>
-        <w:rPr>
-          <w:rFonts w:ascii="Times New Roman" w:eastAsia="Times New Roman" w:hAnsi="Times New Roman" w:cs="Times New Roman"/>
-          <w:color w:val="000000"/>
-          <w:sz w:val="22"/>
-          <w:szCs w:val="22"/>
-          <w:lang w:eastAsia="en-US"/>
-        </w:rPr>
-      </w:pPr>
-      <w:r>
-        <w:rPr>
-          <w:rFonts w:ascii="Times New Roman" w:eastAsia="Times New Roman" w:hAnsi="Times New Roman" w:cs="Times New Roman"/>
-          <w:color w:val="000000"/>
-          <w:sz w:val="22"/>
-          <w:szCs w:val="22"/>
-          <w:lang w:eastAsia="en-US"/>
-        </w:rPr>
-        <w:t>Propose a system of organizing and distributing information to their respective classes to be approved by the Student Union President. If no such system has been approved, an advisory council consisting of homeroom leaders must be formed.</w:t>
+        <w:t>Propose a system of organizing</w:t>
+      </w:r>
+      <w:r>
+        <w:rPr>
+          <w:rFonts w:ascii="Times New Roman" w:eastAsia="Times New Roman" w:hAnsi="Times New Roman" w:cs="Times New Roman"/>
+          <w:color w:val="000000"/>
+          <w:sz w:val="22"/>
+          <w:szCs w:val="22"/>
+          <w:lang w:eastAsia="en-US"/>
+        </w:rPr>
+        <w:t>,</w:t>
+      </w:r>
+      <w:r>
+        <w:rPr>
+          <w:rFonts w:ascii="Times New Roman" w:eastAsia="Times New Roman" w:hAnsi="Times New Roman" w:cs="Times New Roman"/>
+          <w:color w:val="000000"/>
+          <w:sz w:val="22"/>
+          <w:szCs w:val="22"/>
+          <w:lang w:eastAsia="en-US"/>
+        </w:rPr>
+        <w:t xml:space="preserve"> and distributing information to their respective classes to be approved by the Student Union President. If no such system has been approved, an advisory council consisting of homeroom leaders must be formed.</w:t>
       </w:r>
     </w:p>
     <w:p>
@@ -8884,7 +8928,7 @@
 </file>
 
 <file path=word/endnotes.xml><?xml version="1.0" encoding="utf-8"?>
-<w:endnotes xmlns:wpc="http://schemas.microsoft.com/office/word/2010/wordprocessingCanvas" xmlns:mc="http://schemas.openxmlformats.org/markup-compatibility/2006" xmlns:o="urn:schemas-microsoft-com:office:office" xmlns:r="http://schemas.openxmlformats.org/officeDocument/2006/relationships" xmlns:m="http://schemas.openxmlformats.org/officeDocument/2006/math" xmlns:v="urn:schemas-microsoft-com:vml" xmlns:wp14="http://schemas.microsoft.com/office/word/2010/wordprocessingDrawing" xmlns:wp="http://schemas.openxmlformats.org/drawingml/2006/wordprocessingDrawing" xmlns:w10="urn:schemas-microsoft-com:office:word" xmlns:w="http://schemas.openxmlformats.org/wordprocessingml/2006/main" xmlns:w14="http://schemas.microsoft.com/office/word/2010/wordml" xmlns:w15="http://schemas.microsoft.com/office/word/2012/wordml" xmlns:wpg="http://schemas.microsoft.com/office/word/2010/wordprocessingGroup" xmlns:wpi="http://schemas.microsoft.com/office/word/2010/wordprocessingInk" xmlns:wne="http://schemas.microsoft.com/office/word/2006/wordml" xmlns:wps="http://schemas.microsoft.com/office/word/2010/wordprocessingShape" mc:Ignorable="w14 w15 wp14">
+<w:endnotes xmlns:wpc="http://schemas.microsoft.com/office/word/2010/wordprocessingCanvas" xmlns:cx="http://schemas.microsoft.com/office/drawing/2014/chartex" xmlns:cx1="http://schemas.microsoft.com/office/drawing/2015/9/8/chartex" xmlns:mc="http://schemas.openxmlformats.org/markup-compatibility/2006" xmlns:o="urn:schemas-microsoft-com:office:office" xmlns:r="http://schemas.openxmlformats.org/officeDocument/2006/relationships" xmlns:m="http://schemas.openxmlformats.org/officeDocument/2006/math" xmlns:v="urn:schemas-microsoft-com:vml" xmlns:wp14="http://schemas.microsoft.com/office/word/2010/wordprocessingDrawing" xmlns:wp="http://schemas.openxmlformats.org/drawingml/2006/wordprocessingDrawing" xmlns:w10="urn:schemas-microsoft-com:office:word" xmlns:w="http://schemas.openxmlformats.org/wordprocessingml/2006/main" xmlns:w14="http://schemas.microsoft.com/office/word/2010/wordml" xmlns:w15="http://schemas.microsoft.com/office/word/2012/wordml" xmlns:w16se="http://schemas.microsoft.com/office/word/2015/wordml/symex" xmlns:wpg="http://schemas.microsoft.com/office/word/2010/wordprocessingGroup" xmlns:wpi="http://schemas.microsoft.com/office/word/2010/wordprocessingInk" xmlns:wne="http://schemas.microsoft.com/office/word/2006/wordml" xmlns:wps="http://schemas.microsoft.com/office/word/2010/wordprocessingShape" mc:Ignorable="w14 w15 w16se wp14">
   <w:endnote w:type="separator" w:id="-1">
     <w:p>
       <w:pPr>
@@ -8909,7 +8953,7 @@
 </file>
 
 <file path=word/footer1.xml><?xml version="1.0" encoding="utf-8"?>
-<w:ftr xmlns:wpc="http://schemas.microsoft.com/office/word/2010/wordprocessingCanvas" xmlns:mc="http://schemas.openxmlformats.org/markup-compatibility/2006" xmlns:o="urn:schemas-microsoft-com:office:office" xmlns:r="http://schemas.openxmlformats.org/officeDocument/2006/relationships" xmlns:m="http://schemas.openxmlformats.org/officeDocument/2006/math" xmlns:v="urn:schemas-microsoft-com:vml" xmlns:wp14="http://schemas.microsoft.com/office/word/2010/wordprocessingDrawing" xmlns:wp="http://schemas.openxmlformats.org/drawingml/2006/wordprocessingDrawing" xmlns:w10="urn:schemas-microsoft-com:office:word" xmlns:w="http://schemas.openxmlformats.org/wordprocessingml/2006/main" xmlns:w14="http://schemas.microsoft.com/office/word/2010/wordml" xmlns:w15="http://schemas.microsoft.com/office/word/2012/wordml" xmlns:wpg="http://schemas.microsoft.com/office/word/2010/wordprocessingGroup" xmlns:wpi="http://schemas.microsoft.com/office/word/2010/wordprocessingInk" xmlns:wne="http://schemas.microsoft.com/office/word/2006/wordml" xmlns:wps="http://schemas.microsoft.com/office/word/2010/wordprocessingShape" mc:Ignorable="w14 w15 wp14">
+<w:ftr xmlns:wpc="http://schemas.microsoft.com/office/word/2010/wordprocessingCanvas" xmlns:cx="http://schemas.microsoft.com/office/drawing/2014/chartex" xmlns:cx1="http://schemas.microsoft.com/office/drawing/2015/9/8/chartex" xmlns:mc="http://schemas.openxmlformats.org/markup-compatibility/2006" xmlns:o="urn:schemas-microsoft-com:office:office" xmlns:r="http://schemas.openxmlformats.org/officeDocument/2006/relationships" xmlns:m="http://schemas.openxmlformats.org/officeDocument/2006/math" xmlns:v="urn:schemas-microsoft-com:vml" xmlns:wp14="http://schemas.microsoft.com/office/word/2010/wordprocessingDrawing" xmlns:wp="http://schemas.openxmlformats.org/drawingml/2006/wordprocessingDrawing" xmlns:w10="urn:schemas-microsoft-com:office:word" xmlns:w="http://schemas.openxmlformats.org/wordprocessingml/2006/main" xmlns:w14="http://schemas.microsoft.com/office/word/2010/wordml" xmlns:w15="http://schemas.microsoft.com/office/word/2012/wordml" xmlns:w16se="http://schemas.microsoft.com/office/word/2015/wordml/symex" xmlns:wpg="http://schemas.microsoft.com/office/word/2010/wordprocessingGroup" xmlns:wpi="http://schemas.microsoft.com/office/word/2010/wordprocessingInk" xmlns:wne="http://schemas.microsoft.com/office/word/2006/wordml" xmlns:wps="http://schemas.microsoft.com/office/word/2010/wordprocessingShape" mc:Ignorable="w14 w15 w16se wp14">
   <w:p>
     <w:pPr>
       <w:pStyle w:val="Footer"/>
@@ -8930,7 +8974,7 @@
       <w:rPr>
         <w:noProof/>
       </w:rPr>
-      <w:t>2</w:t>
+      <w:t>4</w:t>
     </w:r>
     <w:r>
       <w:fldChar w:fldCharType="end"/>
@@ -8940,7 +8984,7 @@
 </file>
 
 <file path=word/footnotes.xml><?xml version="1.0" encoding="utf-8"?>
-<w:footnotes xmlns:wpc="http://schemas.microsoft.com/office/word/2010/wordprocessingCanvas" xmlns:mc="http://schemas.openxmlformats.org/markup-compatibility/2006" xmlns:o="urn:schemas-microsoft-com:office:office" xmlns:r="http://schemas.openxmlformats.org/officeDocument/2006/relationships" xmlns:m="http://schemas.openxmlformats.org/officeDocument/2006/math" xmlns:v="urn:schemas-microsoft-com:vml" xmlns:wp14="http://schemas.microsoft.com/office/word/2010/wordprocessingDrawing" xmlns:wp="http://schemas.openxmlformats.org/drawingml/2006/wordprocessingDrawing" xmlns:w10="urn:schemas-microsoft-com:office:word" xmlns:w="http://schemas.openxmlformats.org/wordprocessingml/2006/main" xmlns:w14="http://schemas.microsoft.com/office/word/2010/wordml" xmlns:w15="http://schemas.microsoft.com/office/word/2012/wordml" xmlns:wpg="http://schemas.microsoft.com/office/word/2010/wordprocessingGroup" xmlns:wpi="http://schemas.microsoft.com/office/word/2010/wordprocessingInk" xmlns:wne="http://schemas.microsoft.com/office/word/2006/wordml" xmlns:wps="http://schemas.microsoft.com/office/word/2010/wordprocessingShape" mc:Ignorable="w14 w15 wp14">
+<w:footnotes xmlns:wpc="http://schemas.microsoft.com/office/word/2010/wordprocessingCanvas" xmlns:cx="http://schemas.microsoft.com/office/drawing/2014/chartex" xmlns:cx1="http://schemas.microsoft.com/office/drawing/2015/9/8/chartex" xmlns:mc="http://schemas.openxmlformats.org/markup-compatibility/2006" xmlns:o="urn:schemas-microsoft-com:office:office" xmlns:r="http://schemas.openxmlformats.org/officeDocument/2006/relationships" xmlns:m="http://schemas.openxmlformats.org/officeDocument/2006/math" xmlns:v="urn:schemas-microsoft-com:vml" xmlns:wp14="http://schemas.microsoft.com/office/word/2010/wordprocessingDrawing" xmlns:wp="http://schemas.openxmlformats.org/drawingml/2006/wordprocessingDrawing" xmlns:w10="urn:schemas-microsoft-com:office:word" xmlns:w="http://schemas.openxmlformats.org/wordprocessingml/2006/main" xmlns:w14="http://schemas.microsoft.com/office/word/2010/wordml" xmlns:w15="http://schemas.microsoft.com/office/word/2012/wordml" xmlns:w16se="http://schemas.microsoft.com/office/word/2015/wordml/symex" xmlns:wpg="http://schemas.microsoft.com/office/word/2010/wordprocessingGroup" xmlns:wpi="http://schemas.microsoft.com/office/word/2010/wordprocessingInk" xmlns:wne="http://schemas.microsoft.com/office/word/2006/wordml" xmlns:wps="http://schemas.microsoft.com/office/word/2010/wordprocessingShape" mc:Ignorable="w14 w15 w16se wp14">
   <w:footnote w:type="separator" w:id="-1">
     <w:p>
       <w:pPr>
@@ -8965,7 +9009,7 @@
 </file>
 
 <file path=word/numbering.xml><?xml version="1.0" encoding="utf-8"?>
-<w:numbering xmlns:wpc="http://schemas.microsoft.com/office/word/2010/wordprocessingCanvas" xmlns:mc="http://schemas.openxmlformats.org/markup-compatibility/2006" xmlns:o="urn:schemas-microsoft-com:office:office" xmlns:r="http://schemas.openxmlformats.org/officeDocument/2006/relationships" xmlns:m="http://schemas.openxmlformats.org/officeDocument/2006/math" xmlns:v="urn:schemas-microsoft-com:vml" xmlns:wp14="http://schemas.microsoft.com/office/word/2010/wordprocessingDrawing" xmlns:wp="http://schemas.openxmlformats.org/drawingml/2006/wordprocessingDrawing" xmlns:w10="urn:schemas-microsoft-com:office:word" xmlns:w="http://schemas.openxmlformats.org/wordprocessingml/2006/main" xmlns:w14="http://schemas.microsoft.com/office/word/2010/wordml" xmlns:w15="http://schemas.microsoft.com/office/word/2012/wordml" xmlns:wpg="http://schemas.microsoft.com/office/word/2010/wordprocessingGroup" xmlns:wpi="http://schemas.microsoft.com/office/word/2010/wordprocessingInk" xmlns:wne="http://schemas.microsoft.com/office/word/2006/wordml" xmlns:wps="http://schemas.microsoft.com/office/word/2010/wordprocessingShape" mc:Ignorable="w14 w15 wp14">
+<w:numbering xmlns:wpc="http://schemas.microsoft.com/office/word/2010/wordprocessingCanvas" xmlns:cx="http://schemas.microsoft.com/office/drawing/2014/chartex" xmlns:cx1="http://schemas.microsoft.com/office/drawing/2015/9/8/chartex" xmlns:mc="http://schemas.openxmlformats.org/markup-compatibility/2006" xmlns:o="urn:schemas-microsoft-com:office:office" xmlns:r="http://schemas.openxmlformats.org/officeDocument/2006/relationships" xmlns:m="http://schemas.openxmlformats.org/officeDocument/2006/math" xmlns:v="urn:schemas-microsoft-com:vml" xmlns:wp14="http://schemas.microsoft.com/office/word/2010/wordprocessingDrawing" xmlns:wp="http://schemas.openxmlformats.org/drawingml/2006/wordprocessingDrawing" xmlns:w10="urn:schemas-microsoft-com:office:word" xmlns:w="http://schemas.openxmlformats.org/wordprocessingml/2006/main" xmlns:w14="http://schemas.microsoft.com/office/word/2010/wordml" xmlns:w15="http://schemas.microsoft.com/office/word/2012/wordml" xmlns:w16se="http://schemas.microsoft.com/office/word/2015/wordml/symex" xmlns:wpg="http://schemas.microsoft.com/office/word/2010/wordprocessingGroup" xmlns:wpi="http://schemas.microsoft.com/office/word/2010/wordprocessingInk" xmlns:wne="http://schemas.microsoft.com/office/word/2006/wordml" xmlns:wps="http://schemas.microsoft.com/office/word/2010/wordprocessingShape" mc:Ignorable="w14 w15 w16se wp14">
   <w:abstractNum w:abstractNumId="0" w15:restartNumberingAfterBreak="0">
     <w:nsid w:val="FFFFFF88"/>
     <w:multiLevelType w:val="singleLevel"/>
@@ -10084,7 +10128,7 @@
 </file>
 
 <file path=word/styles.xml><?xml version="1.0" encoding="utf-8"?>
-<w:styles xmlns:mc="http://schemas.openxmlformats.org/markup-compatibility/2006" xmlns:r="http://schemas.openxmlformats.org/officeDocument/2006/relationships" xmlns:w="http://schemas.openxmlformats.org/wordprocessingml/2006/main" xmlns:w14="http://schemas.microsoft.com/office/word/2010/wordml" xmlns:w15="http://schemas.microsoft.com/office/word/2012/wordml" mc:Ignorable="w14 w15">
+<w:styles xmlns:mc="http://schemas.openxmlformats.org/markup-compatibility/2006" xmlns:r="http://schemas.openxmlformats.org/officeDocument/2006/relationships" xmlns:w="http://schemas.openxmlformats.org/wordprocessingml/2006/main" xmlns:w14="http://schemas.microsoft.com/office/word/2010/wordml" xmlns:w15="http://schemas.microsoft.com/office/word/2012/wordml" xmlns:w16se="http://schemas.microsoft.com/office/word/2015/wordml/symex" mc:Ignorable="w14 w15 w16se">
   <w:docDefaults>
     <w:rPrDefault>
       <w:rPr>
@@ -11487,7 +11531,7 @@
 </file>
 
 <file path=customXml/itemProps1.xml><?xml version="1.0" encoding="utf-8"?>
-<ds:datastoreItem xmlns:ds="http://schemas.openxmlformats.org/officeDocument/2006/customXml" ds:itemID="{D363D606-1BFF-46F6-9773-14BC770CCD12}">
+<ds:datastoreItem xmlns:ds="http://schemas.openxmlformats.org/officeDocument/2006/customXml" ds:itemID="{DD65D666-C0F4-4D64-A6CA-9BD42AA49EEF}">
   <ds:schemaRefs>
     <ds:schemaRef ds:uri="http://schemas.openxmlformats.org/officeDocument/2006/bibliography"/>
   </ds:schemaRefs>

</xml_diff>